<commit_message>
Descripción de BD1 lista
</commit_message>
<xml_diff>
--- a/CBD_Base de datos I.docx
+++ b/CBD_Base de datos I.docx
@@ -1373,7 +1373,31 @@
               <w:rPr>
                 <w:rFonts w:eastAsia="Calibri" w:cs="Calibri"/>
               </w:rPr>
-              <w:t>Este espacio de formación proporciona al estudiante los fundamentos teóricos-prácticos sobre los cuales se sustenta el manejo de bases de datos en la actualidad y en específico en los entornos organizacionales, además promueve los principios para el diseño y construcción de base de datos como pilar para un buen sistema de información. Durante el transcurso del desarrollo del espacio se va haciendo inclusión de características, mecanismos, buenas prácticas y otros que deben tomarse en cuenta para que se cumpla con lo esperado según la necesidad identificada.</w:t>
+              <w:t xml:space="preserve">Este espacio de formación </w:t>
+            </w:r>
+            <w:r>
+              <w:rPr>
+                <w:rFonts w:eastAsia="Calibri" w:cs="Calibri"/>
+              </w:rPr>
+              <w:t xml:space="preserve">es el primero de dos cursos de  base de datos, dónde se </w:t>
+            </w:r>
+            <w:r>
+              <w:rPr>
+                <w:rFonts w:eastAsia="Calibri" w:cs="Calibri"/>
+              </w:rPr>
+              <w:t xml:space="preserve">proporciona al estudiante los fundamentos teóricos-prácticos sobre los cuales se sustenta  </w:t>
+            </w:r>
+            <w:r>
+              <w:rPr>
+                <w:rFonts w:eastAsia="Calibri" w:cs="Calibri"/>
+              </w:rPr>
+              <w:t xml:space="preserve">diseño, implementación y </w:t>
+            </w:r>
+            <w:r>
+              <w:rPr>
+                <w:rFonts w:eastAsia="Calibri" w:cs="Calibri"/>
+              </w:rPr>
+              <w:t>manejo de bases de datos en la actualidad y en específico en los entornos organizacionales.</w:t>
             </w:r>
           </w:p>
           <w:p>
@@ -1388,22 +1412,19 @@
               <w:rPr>
                 <w:rFonts w:eastAsia="Calibri" w:cs="Calibri"/>
               </w:rPr>
-              <w:t>La temática abarca desde la conceptualización fundamental, estudio de diversos modelos, diseño de soluciones, la construcción y la manipulación a través del lenguaje de consulta universal SQL (nativo). El informático, formado bajo el contexto tecnológico actual, debe poseer la habilidad y capacidad de plantear soluciones y llevarlas a cabo con mecanismos que aseguren consistencia e integridad en el manejo de los datos y así la información institucional.</w:t>
-            </w:r>
-          </w:p>
-          <w:p>
-            <w:pPr>
-              <w:pStyle w:val="Normal1"/>
-              <w:jc w:val="both"/>
-              <w:rPr>
-                <w:rFonts w:ascii="Calibri" w:hAnsi="Calibri" w:eastAsia="Calibri" w:cs="Calibri"/>
-              </w:rPr>
-            </w:pPr>
-            <w:r>
-              <w:rPr>
-                <w:rFonts w:eastAsia="Calibri" w:cs="Calibri"/>
-              </w:rPr>
-              <w:t>Para el desarrollo de las prácticas se hará con herramientas que permitan al estudiante aplicar todos los principios y fundamentos manejados, pero reconociendo también de la existencia, ventajas y desventajas que tienen las diversas opciones que actualmente se encuentran disponibles en el mercado.</w:t>
+              <w:t xml:space="preserve">La temática abarca desde la conceptualización fundamental, estudio de diversos modelos, diseño de soluciones, la construcción y la manipulación a través del lenguaje de consulta universal SQL (nativo). </w:t>
+            </w:r>
+            <w:r>
+              <w:rPr>
+                <w:rFonts w:eastAsia="Calibri" w:cs="Calibri"/>
+              </w:rPr>
+              <w:t xml:space="preserve">Requiriendo como conocimiento previos del estudiante, conceptos básicos de estructuras de datos y programación. </w:t>
+            </w:r>
+            <w:r>
+              <w:rPr>
+                <w:rFonts w:eastAsia="Calibri" w:cs="Calibri"/>
+              </w:rPr>
+              <w:t xml:space="preserve"> </w:t>
             </w:r>
           </w:p>
           <w:p>
@@ -3917,12 +3938,12 @@
               <w:widowControl/>
               <w:numPr>
                 <w:ilvl w:val="0"/>
-                <w:numId w:val="4"/>
+                <w:numId w:val="0"/>
               </w:numPr>
               <w:pBdr/>
               <w:shd w:val="clear" w:fill="auto"/>
               <w:spacing w:lineRule="auto" w:line="240" w:before="0" w:after="0"/>
-              <w:ind w:left="720" w:right="0" w:hanging="360"/>
+              <w:ind w:left="1080" w:right="0" w:hanging="0"/>
               <w:jc w:val="left"/>
               <w:rPr>
                 <w:rFonts w:ascii="Calibri" w:hAnsi="Calibri" w:eastAsia="Calibri" w:cs="Calibri"/>
@@ -3944,24 +3965,7 @@
               </w:rPr>
             </w:pPr>
             <w:r>
-              <w:rPr>
-                <w:rFonts w:eastAsia="Calibri" w:cs="Calibri"/>
-                <w:b w:val="false"/>
-                <w:i w:val="false"/>
-                <w:caps w:val="false"/>
-                <w:smallCaps w:val="false"/>
-                <w:strike w:val="false"/>
-                <w:dstrike w:val="false"/>
-                <w:color w:val="000000"/>
-                <w:position w:val="0"/>
-                <w:sz w:val="22"/>
-                <w:sz w:val="22"/>
-                <w:szCs w:val="22"/>
-                <w:u w:val="none"/>
-                <w:shd w:fill="auto" w:val="clear"/>
-                <w:vertAlign w:val="baseline"/>
-              </w:rPr>
-              <w:t>Implementa las reglas de normalización a un problema específico de bases de datos</w:t>
+              <w:rPr/>
             </w:r>
           </w:p>
           <w:p>

</xml_diff>

<commit_message>
resultados y sub-competencias BD1 listas
</commit_message>
<xml_diff>
--- a/CBD_Base de datos I.docx
+++ b/CBD_Base de datos I.docx
@@ -5,7 +5,7 @@
   <w:body>
     <w:p>
       <w:pPr>
-        <w:pStyle w:val="Normal1"/>
+        <w:pStyle w:val="LOnormal"/>
         <w:spacing w:lineRule="auto" w:line="240" w:before="0" w:after="0"/>
         <w:jc w:val="both"/>
         <w:rPr>
@@ -59,7 +59,7 @@
           </w:tcPr>
           <w:p>
             <w:pPr>
-              <w:pStyle w:val="Normal1"/>
+              <w:pStyle w:val="LOnormal"/>
               <w:spacing w:lineRule="auto" w:line="240" w:before="0" w:after="0"/>
               <w:rPr>
                 <w:rFonts w:ascii="Calibri" w:hAnsi="Calibri" w:eastAsia="Calibri" w:cs="Calibri"/>
@@ -102,7 +102,7 @@
           </w:tcPr>
           <w:p>
             <w:pPr>
-              <w:pStyle w:val="Normal1"/>
+              <w:pStyle w:val="LOnormal"/>
               <w:spacing w:lineRule="auto" w:line="240" w:before="0" w:after="0"/>
               <w:rPr>
                 <w:rFonts w:ascii="Calibri" w:hAnsi="Calibri" w:eastAsia="Calibri" w:cs="Calibri"/>
@@ -140,7 +140,7 @@
           </w:tcPr>
           <w:p>
             <w:pPr>
-              <w:pStyle w:val="Normal1"/>
+              <w:pStyle w:val="LOnormal"/>
               <w:spacing w:lineRule="auto" w:line="240" w:before="0" w:after="0"/>
               <w:rPr>
                 <w:rFonts w:ascii="Calibri" w:hAnsi="Calibri" w:eastAsia="Calibri" w:cs="Calibri"/>
@@ -183,7 +183,7 @@
           </w:tcPr>
           <w:p>
             <w:pPr>
-              <w:pStyle w:val="Normal1"/>
+              <w:pStyle w:val="LOnormal"/>
               <w:spacing w:lineRule="auto" w:line="240" w:before="0" w:after="0"/>
               <w:rPr>
                 <w:rFonts w:ascii="Calibri" w:hAnsi="Calibri" w:eastAsia="Calibri" w:cs="Calibri"/>
@@ -226,7 +226,7 @@
           </w:tcPr>
           <w:p>
             <w:pPr>
-              <w:pStyle w:val="Normal1"/>
+              <w:pStyle w:val="LOnormal"/>
               <w:spacing w:lineRule="auto" w:line="240" w:before="0" w:after="0"/>
               <w:rPr>
                 <w:rFonts w:ascii="Calibri" w:hAnsi="Calibri" w:eastAsia="Calibri" w:cs="Calibri"/>
@@ -245,7 +245,7 @@
           </w:p>
           <w:p>
             <w:pPr>
-              <w:pStyle w:val="Normal1"/>
+              <w:pStyle w:val="LOnormal"/>
               <w:spacing w:lineRule="auto" w:line="240" w:before="0" w:after="0"/>
               <w:rPr>
                 <w:rFonts w:ascii="Calibri" w:hAnsi="Calibri" w:eastAsia="Calibri" w:cs="Calibri"/>
@@ -281,7 +281,7 @@
           </w:tcPr>
           <w:p>
             <w:pPr>
-              <w:pStyle w:val="Normal1"/>
+              <w:pStyle w:val="LOnormal"/>
               <w:spacing w:lineRule="auto" w:line="240" w:before="0" w:after="0"/>
               <w:rPr>
                 <w:rFonts w:ascii="Calibri" w:hAnsi="Calibri" w:eastAsia="Calibri" w:cs="Calibri"/>
@@ -316,7 +316,7 @@
           </w:tcPr>
           <w:p>
             <w:pPr>
-              <w:pStyle w:val="Normal1"/>
+              <w:pStyle w:val="LOnormal"/>
               <w:spacing w:lineRule="auto" w:line="240" w:before="0" w:after="0"/>
               <w:rPr>
                 <w:rFonts w:ascii="Calibri" w:hAnsi="Calibri" w:eastAsia="Calibri" w:cs="Calibri"/>
@@ -340,7 +340,7 @@
           </w:p>
           <w:p>
             <w:pPr>
-              <w:pStyle w:val="Normal1"/>
+              <w:pStyle w:val="LOnormal"/>
               <w:spacing w:lineRule="auto" w:line="240" w:before="0" w:after="0"/>
               <w:rPr>
                 <w:rFonts w:ascii="Calibri" w:hAnsi="Calibri" w:eastAsia="Calibri" w:cs="Calibri"/>
@@ -364,7 +364,7 @@
           </w:p>
           <w:p>
             <w:pPr>
-              <w:pStyle w:val="Normal1"/>
+              <w:pStyle w:val="LOnormal"/>
               <w:spacing w:lineRule="auto" w:line="240" w:before="0" w:after="0"/>
               <w:rPr>
                 <w:rFonts w:ascii="Calibri" w:hAnsi="Calibri" w:eastAsia="Calibri" w:cs="Calibri"/>
@@ -399,7 +399,7 @@
           </w:tcPr>
           <w:p>
             <w:pPr>
-              <w:pStyle w:val="Normal1"/>
+              <w:pStyle w:val="LOnormal"/>
               <w:spacing w:lineRule="auto" w:line="240" w:before="0" w:after="0"/>
               <w:rPr>
                 <w:rFonts w:ascii="Calibri" w:hAnsi="Calibri" w:eastAsia="Calibri" w:cs="Calibri"/>
@@ -423,7 +423,7 @@
           </w:p>
           <w:p>
             <w:pPr>
-              <w:pStyle w:val="Normal1"/>
+              <w:pStyle w:val="LOnormal"/>
               <w:spacing w:lineRule="auto" w:line="240" w:before="0" w:after="0"/>
               <w:rPr>
                 <w:rFonts w:ascii="Calibri" w:hAnsi="Calibri" w:eastAsia="Calibri" w:cs="Calibri"/>
@@ -449,7 +449,7 @@
           </w:p>
           <w:p>
             <w:pPr>
-              <w:pStyle w:val="Normal1"/>
+              <w:pStyle w:val="LOnormal"/>
               <w:spacing w:lineRule="auto" w:line="240" w:before="0" w:after="0"/>
               <w:rPr>
                 <w:rFonts w:ascii="Calibri" w:hAnsi="Calibri" w:eastAsia="Calibri" w:cs="Calibri"/>
@@ -484,7 +484,7 @@
           </w:tcPr>
           <w:p>
             <w:pPr>
-              <w:pStyle w:val="Normal1"/>
+              <w:pStyle w:val="LOnormal"/>
               <w:spacing w:lineRule="auto" w:line="240" w:before="0" w:after="0"/>
               <w:rPr>
                 <w:rFonts w:ascii="Calibri" w:hAnsi="Calibri" w:eastAsia="Calibri" w:cs="Calibri"/>
@@ -508,7 +508,7 @@
           </w:p>
           <w:p>
             <w:pPr>
-              <w:pStyle w:val="Normal1"/>
+              <w:pStyle w:val="LOnormal"/>
               <w:spacing w:lineRule="auto" w:line="240" w:before="0" w:after="0"/>
               <w:rPr>
                 <w:rFonts w:ascii="Calibri" w:hAnsi="Calibri" w:eastAsia="Calibri" w:cs="Calibri"/>
@@ -524,7 +524,7 @@
           </w:p>
           <w:p>
             <w:pPr>
-              <w:pStyle w:val="Normal1"/>
+              <w:pStyle w:val="LOnormal"/>
               <w:spacing w:lineRule="auto" w:line="240" w:before="0" w:after="0"/>
               <w:rPr>
                 <w:rFonts w:ascii="Calibri" w:hAnsi="Calibri" w:eastAsia="Calibri" w:cs="Calibri"/>
@@ -552,7 +552,7 @@
           </w:tcPr>
           <w:p>
             <w:pPr>
-              <w:pStyle w:val="Normal1"/>
+              <w:pStyle w:val="LOnormal"/>
               <w:spacing w:lineRule="auto" w:line="240" w:before="0" w:after="0"/>
               <w:rPr>
                 <w:rFonts w:ascii="Calibri" w:hAnsi="Calibri" w:eastAsia="Calibri" w:cs="Calibri"/>
@@ -583,7 +583,7 @@
           </w:p>
           <w:p>
             <w:pPr>
-              <w:pStyle w:val="Normal1"/>
+              <w:pStyle w:val="LOnormal"/>
               <w:spacing w:lineRule="auto" w:line="240" w:before="0" w:after="0"/>
               <w:rPr>
                 <w:rFonts w:ascii="Calibri" w:hAnsi="Calibri" w:eastAsia="Calibri" w:cs="Calibri"/>
@@ -617,7 +617,7 @@
           </w:tcPr>
           <w:p>
             <w:pPr>
-              <w:pStyle w:val="Normal1"/>
+              <w:pStyle w:val="LOnormal"/>
               <w:spacing w:lineRule="auto" w:line="240" w:before="0" w:after="0"/>
               <w:rPr>
                 <w:rFonts w:ascii="Calibri" w:hAnsi="Calibri" w:eastAsia="Calibri" w:cs="Calibri"/>
@@ -636,7 +636,7 @@
           </w:p>
           <w:p>
             <w:pPr>
-              <w:pStyle w:val="Normal1"/>
+              <w:pStyle w:val="LOnormal"/>
               <w:numPr>
                 <w:ilvl w:val="0"/>
                 <w:numId w:val="1"/>
@@ -660,7 +660,7 @@
                       <wp:positionV relativeFrom="paragraph">
                         <wp:posOffset>12700</wp:posOffset>
                       </wp:positionV>
-                      <wp:extent cx="133985" cy="127635"/>
+                      <wp:extent cx="134620" cy="128270"/>
                       <wp:effectExtent l="0" t="0" r="0" b="0"/>
                       <wp:wrapNone/>
                       <wp:docPr id="1" name="Imagen1"/>
@@ -671,7 +671,7 @@
                             <wps:spPr>
                               <a:xfrm>
                                 <a:off x="0" y="0"/>
-                                <a:ext cx="133200" cy="127080"/>
+                                <a:ext cx="133920" cy="127800"/>
                               </a:xfrm>
                               <a:prstGeom prst="rect">
                                 <a:avLst/>
@@ -698,10 +698,14 @@
                                     <w:spacing w:lineRule="exact" w:line="240" w:before="0" w:after="0"/>
                                     <w:ind w:left="0" w:right="0" w:hanging="0"/>
                                     <w:jc w:val="left"/>
-                                    <w:rPr/>
+                                    <w:rPr>
+                                      <w:color w:val="000000"/>
+                                    </w:rPr>
                                   </w:pPr>
                                   <w:r>
-                                    <w:rPr/>
+                                    <w:rPr>
+                                      <w:color w:val="000000"/>
+                                    </w:rPr>
                                   </w:r>
                                 </w:p>
                               </w:txbxContent>
@@ -717,7 +721,7 @@
                 </mc:Choice>
                 <mc:Fallback>
                   <w:pict>
-                    <v:rect id="shape_0" ID="Imagen1" stroked="t" style="position:absolute;margin-left:383.05pt;margin-top:1pt;width:10.45pt;height:9.95pt">
+                    <v:rect id="shape_0" ID="Imagen1" stroked="t" style="position:absolute;margin-left:383.05pt;margin-top:1pt;width:10.5pt;height:10pt">
                       <w10:wrap type="none"/>
                       <v:fill o:detectmouseclick="t" on="false"/>
                       <v:stroke color="black" weight="12600" joinstyle="miter" endcap="square"/>
@@ -729,10 +733,14 @@
                               <w:spacing w:lineRule="exact" w:line="240" w:before="0" w:after="0"/>
                               <w:ind w:left="0" w:right="0" w:hanging="0"/>
                               <w:jc w:val="left"/>
-                              <w:rPr/>
+                              <w:rPr>
+                                <w:color w:val="000000"/>
+                              </w:rPr>
                             </w:pPr>
                             <w:r>
-                              <w:rPr/>
+                              <w:rPr>
+                                <w:color w:val="000000"/>
+                              </w:rPr>
                             </w:r>
                           </w:p>
                         </w:txbxContent>
@@ -753,7 +761,7 @@
           </w:p>
           <w:p>
             <w:pPr>
-              <w:pStyle w:val="Normal1"/>
+              <w:pStyle w:val="LOnormal"/>
               <w:numPr>
                 <w:ilvl w:val="0"/>
                 <w:numId w:val="2"/>
@@ -774,7 +782,7 @@
                       <wp:positionV relativeFrom="paragraph">
                         <wp:posOffset>635</wp:posOffset>
                       </wp:positionV>
-                      <wp:extent cx="140335" cy="133985"/>
+                      <wp:extent cx="140970" cy="134620"/>
                       <wp:effectExtent l="0" t="0" r="0" b="0"/>
                       <wp:wrapNone/>
                       <wp:docPr id="3" name="Imagen2"/>
@@ -785,7 +793,7 @@
                             <wps:spPr>
                               <a:xfrm>
                                 <a:off x="0" y="0"/>
-                                <a:ext cx="139680" cy="133200"/>
+                                <a:ext cx="140400" cy="133920"/>
                               </a:xfrm>
                               <a:prstGeom prst="rect">
                                 <a:avLst/>
@@ -814,10 +822,14 @@
                                     <w:spacing w:lineRule="exact" w:line="240" w:before="0" w:after="0"/>
                                     <w:ind w:left="0" w:right="0" w:hanging="0"/>
                                     <w:jc w:val="left"/>
-                                    <w:rPr/>
+                                    <w:rPr>
+                                      <w:color w:val="000000"/>
+                                    </w:rPr>
                                   </w:pPr>
                                   <w:r>
-                                    <w:rPr/>
+                                    <w:rPr>
+                                      <w:color w:val="000000"/>
+                                    </w:rPr>
                                   </w:r>
                                 </w:p>
                               </w:txbxContent>
@@ -833,7 +845,7 @@
                 </mc:Choice>
                 <mc:Fallback>
                   <w:pict>
-                    <v:rect id="shape_0" ID="Imagen2" fillcolor="black" stroked="t" style="position:absolute;margin-left:382.05pt;margin-top:0pt;width:10.95pt;height:10.45pt">
+                    <v:rect id="shape_0" ID="Imagen2" fillcolor="black" stroked="t" style="position:absolute;margin-left:382.05pt;margin-top:0.05pt;width:11pt;height:10.5pt">
                       <w10:wrap type="none"/>
                       <v:fill o:detectmouseclick="t" type="solid" color2="white"/>
                       <v:stroke color="white" weight="19080" joinstyle="miter" endcap="flat"/>
@@ -845,10 +857,14 @@
                               <w:spacing w:lineRule="exact" w:line="240" w:before="0" w:after="0"/>
                               <w:ind w:left="0" w:right="0" w:hanging="0"/>
                               <w:jc w:val="left"/>
-                              <w:rPr/>
+                              <w:rPr>
+                                <w:color w:val="000000"/>
+                              </w:rPr>
                             </w:pPr>
                             <w:r>
-                              <w:rPr/>
+                              <w:rPr>
+                                <w:color w:val="000000"/>
+                              </w:rPr>
                             </w:r>
                           </w:p>
                         </w:txbxContent>
@@ -868,7 +884,7 @@
           </w:p>
           <w:p>
             <w:pPr>
-              <w:pStyle w:val="Normal1"/>
+              <w:pStyle w:val="LOnormal"/>
               <w:numPr>
                 <w:ilvl w:val="0"/>
                 <w:numId w:val="1"/>
@@ -892,7 +908,7 @@
                       <wp:positionV relativeFrom="paragraph">
                         <wp:posOffset>635</wp:posOffset>
                       </wp:positionV>
-                      <wp:extent cx="133985" cy="127635"/>
+                      <wp:extent cx="134620" cy="128270"/>
                       <wp:effectExtent l="0" t="0" r="0" b="0"/>
                       <wp:wrapNone/>
                       <wp:docPr id="5" name="Imagen3"/>
@@ -903,7 +919,7 @@
                             <wps:spPr>
                               <a:xfrm>
                                 <a:off x="0" y="0"/>
-                                <a:ext cx="133200" cy="127080"/>
+                                <a:ext cx="133920" cy="127800"/>
                               </a:xfrm>
                               <a:prstGeom prst="rect">
                                 <a:avLst/>
@@ -930,10 +946,14 @@
                                     <w:spacing w:lineRule="exact" w:line="240" w:before="0" w:after="0"/>
                                     <w:ind w:left="0" w:right="0" w:hanging="0"/>
                                     <w:jc w:val="left"/>
-                                    <w:rPr/>
+                                    <w:rPr>
+                                      <w:color w:val="000000"/>
+                                    </w:rPr>
                                   </w:pPr>
                                   <w:r>
-                                    <w:rPr/>
+                                    <w:rPr>
+                                      <w:color w:val="000000"/>
+                                    </w:rPr>
                                   </w:r>
                                 </w:p>
                               </w:txbxContent>
@@ -949,7 +969,7 @@
                 </mc:Choice>
                 <mc:Fallback>
                   <w:pict>
-                    <v:rect id="shape_0" ID="Imagen3" stroked="t" style="position:absolute;margin-left:383.05pt;margin-top:0pt;width:10.45pt;height:9.95pt">
+                    <v:rect id="shape_0" ID="Imagen3" stroked="t" style="position:absolute;margin-left:383.05pt;margin-top:0.05pt;width:10.5pt;height:10pt">
                       <w10:wrap type="none"/>
                       <v:fill o:detectmouseclick="t" on="false"/>
                       <v:stroke color="black" weight="12600" joinstyle="miter" endcap="square"/>
@@ -961,10 +981,14 @@
                               <w:spacing w:lineRule="exact" w:line="240" w:before="0" w:after="0"/>
                               <w:ind w:left="0" w:right="0" w:hanging="0"/>
                               <w:jc w:val="left"/>
-                              <w:rPr/>
+                              <w:rPr>
+                                <w:color w:val="000000"/>
+                              </w:rPr>
                             </w:pPr>
                             <w:r>
-                              <w:rPr/>
+                              <w:rPr>
+                                <w:color w:val="000000"/>
+                              </w:rPr>
                             </w:r>
                           </w:p>
                         </w:txbxContent>
@@ -985,7 +1009,7 @@
           </w:p>
           <w:p>
             <w:pPr>
-              <w:pStyle w:val="Normal1"/>
+              <w:pStyle w:val="LOnormal"/>
               <w:numPr>
                 <w:ilvl w:val="0"/>
                 <w:numId w:val="2"/>
@@ -1006,7 +1030,7 @@
                       <wp:positionV relativeFrom="paragraph">
                         <wp:posOffset>12700</wp:posOffset>
                       </wp:positionV>
-                      <wp:extent cx="133985" cy="127635"/>
+                      <wp:extent cx="134620" cy="128270"/>
                       <wp:effectExtent l="0" t="0" r="0" b="0"/>
                       <wp:wrapNone/>
                       <wp:docPr id="7" name="Imagen4"/>
@@ -1017,7 +1041,7 @@
                             <wps:spPr>
                               <a:xfrm>
                                 <a:off x="0" y="0"/>
-                                <a:ext cx="133200" cy="127080"/>
+                                <a:ext cx="133920" cy="127800"/>
                               </a:xfrm>
                               <a:prstGeom prst="rect">
                                 <a:avLst/>
@@ -1044,10 +1068,14 @@
                                     <w:spacing w:lineRule="exact" w:line="240" w:before="0" w:after="0"/>
                                     <w:ind w:left="0" w:right="0" w:hanging="0"/>
                                     <w:jc w:val="left"/>
-                                    <w:rPr/>
+                                    <w:rPr>
+                                      <w:color w:val="000000"/>
+                                    </w:rPr>
                                   </w:pPr>
                                   <w:r>
-                                    <w:rPr/>
+                                    <w:rPr>
+                                      <w:color w:val="000000"/>
+                                    </w:rPr>
                                   </w:r>
                                 </w:p>
                               </w:txbxContent>
@@ -1063,7 +1091,7 @@
                 </mc:Choice>
                 <mc:Fallback>
                   <w:pict>
-                    <v:rect id="shape_0" ID="Imagen4" stroked="t" style="position:absolute;margin-left:383.05pt;margin-top:1pt;width:10.45pt;height:9.95pt">
+                    <v:rect id="shape_0" ID="Imagen4" stroked="t" style="position:absolute;margin-left:383.05pt;margin-top:1pt;width:10.5pt;height:10pt">
                       <w10:wrap type="none"/>
                       <v:fill o:detectmouseclick="t" on="false"/>
                       <v:stroke color="black" weight="12600" joinstyle="miter" endcap="square"/>
@@ -1075,10 +1103,14 @@
                               <w:spacing w:lineRule="exact" w:line="240" w:before="0" w:after="0"/>
                               <w:ind w:left="0" w:right="0" w:hanging="0"/>
                               <w:jc w:val="left"/>
-                              <w:rPr/>
+                              <w:rPr>
+                                <w:color w:val="000000"/>
+                              </w:rPr>
                             </w:pPr>
                             <w:r>
-                              <w:rPr/>
+                              <w:rPr>
+                                <w:color w:val="000000"/>
+                              </w:rPr>
                             </w:r>
                           </w:p>
                         </w:txbxContent>
@@ -1098,7 +1130,7 @@
           </w:p>
           <w:p>
             <w:pPr>
-              <w:pStyle w:val="Normal1"/>
+              <w:pStyle w:val="LOnormal"/>
               <w:numPr>
                 <w:ilvl w:val="0"/>
                 <w:numId w:val="2"/>
@@ -1119,7 +1151,7 @@
                       <wp:positionV relativeFrom="paragraph">
                         <wp:posOffset>635</wp:posOffset>
                       </wp:positionV>
-                      <wp:extent cx="140335" cy="133985"/>
+                      <wp:extent cx="140970" cy="134620"/>
                       <wp:effectExtent l="0" t="0" r="0" b="0"/>
                       <wp:wrapNone/>
                       <wp:docPr id="9" name="Imagen5"/>
@@ -1130,7 +1162,7 @@
                             <wps:spPr>
                               <a:xfrm>
                                 <a:off x="0" y="0"/>
-                                <a:ext cx="139680" cy="133200"/>
+                                <a:ext cx="140400" cy="133920"/>
                               </a:xfrm>
                               <a:prstGeom prst="rect">
                                 <a:avLst/>
@@ -1159,10 +1191,14 @@
                                     <w:spacing w:lineRule="exact" w:line="240" w:before="0" w:after="0"/>
                                     <w:ind w:left="0" w:right="0" w:hanging="0"/>
                                     <w:jc w:val="left"/>
-                                    <w:rPr/>
+                                    <w:rPr>
+                                      <w:color w:val="000000"/>
+                                    </w:rPr>
                                   </w:pPr>
                                   <w:r>
-                                    <w:rPr/>
+                                    <w:rPr>
+                                      <w:color w:val="000000"/>
+                                    </w:rPr>
                                   </w:r>
                                 </w:p>
                               </w:txbxContent>
@@ -1178,7 +1214,7 @@
                 </mc:Choice>
                 <mc:Fallback>
                   <w:pict>
-                    <v:rect id="shape_0" ID="Imagen5" fillcolor="black" stroked="t" style="position:absolute;margin-left:382.05pt;margin-top:0pt;width:10.95pt;height:10.45pt">
+                    <v:rect id="shape_0" ID="Imagen5" fillcolor="black" stroked="t" style="position:absolute;margin-left:382.05pt;margin-top:0.05pt;width:11pt;height:10.5pt">
                       <w10:wrap type="none"/>
                       <v:fill o:detectmouseclick="t" type="solid" color2="white"/>
                       <v:stroke color="white" weight="19080" joinstyle="miter" endcap="flat"/>
@@ -1190,10 +1226,14 @@
                               <w:spacing w:lineRule="exact" w:line="240" w:before="0" w:after="0"/>
                               <w:ind w:left="0" w:right="0" w:hanging="0"/>
                               <w:jc w:val="left"/>
-                              <w:rPr/>
+                              <w:rPr>
+                                <w:color w:val="000000"/>
+                              </w:rPr>
                             </w:pPr>
                             <w:r>
-                              <w:rPr/>
+                              <w:rPr>
+                                <w:color w:val="000000"/>
+                              </w:rPr>
                             </w:r>
                           </w:p>
                         </w:txbxContent>
@@ -1213,7 +1253,7 @@
           </w:p>
           <w:p>
             <w:pPr>
-              <w:pStyle w:val="Normal1"/>
+              <w:pStyle w:val="LOnormal"/>
               <w:numPr>
                 <w:ilvl w:val="0"/>
                 <w:numId w:val="2"/>
@@ -1234,7 +1274,7 @@
                       <wp:positionV relativeFrom="paragraph">
                         <wp:posOffset>12700</wp:posOffset>
                       </wp:positionV>
-                      <wp:extent cx="133985" cy="127635"/>
+                      <wp:extent cx="134620" cy="128270"/>
                       <wp:effectExtent l="0" t="0" r="0" b="0"/>
                       <wp:wrapNone/>
                       <wp:docPr id="11" name="Imagen6"/>
@@ -1245,7 +1285,7 @@
                             <wps:spPr>
                               <a:xfrm>
                                 <a:off x="0" y="0"/>
-                                <a:ext cx="133200" cy="127080"/>
+                                <a:ext cx="133920" cy="127800"/>
                               </a:xfrm>
                               <a:prstGeom prst="rect">
                                 <a:avLst/>
@@ -1272,10 +1312,14 @@
                                     <w:spacing w:lineRule="exact" w:line="240" w:before="0" w:after="0"/>
                                     <w:ind w:left="0" w:right="0" w:hanging="0"/>
                                     <w:jc w:val="left"/>
-                                    <w:rPr/>
+                                    <w:rPr>
+                                      <w:color w:val="000000"/>
+                                    </w:rPr>
                                   </w:pPr>
                                   <w:r>
-                                    <w:rPr/>
+                                    <w:rPr>
+                                      <w:color w:val="000000"/>
+                                    </w:rPr>
                                   </w:r>
                                 </w:p>
                               </w:txbxContent>
@@ -1291,7 +1335,7 @@
                 </mc:Choice>
                 <mc:Fallback>
                   <w:pict>
-                    <v:rect id="shape_0" ID="Imagen6" stroked="t" style="position:absolute;margin-left:383.05pt;margin-top:1pt;width:10.45pt;height:9.95pt">
+                    <v:rect id="shape_0" ID="Imagen6" stroked="t" style="position:absolute;margin-left:383.05pt;margin-top:1pt;width:10.5pt;height:10pt">
                       <w10:wrap type="none"/>
                       <v:fill o:detectmouseclick="t" on="false"/>
                       <v:stroke color="black" weight="12600" joinstyle="miter" endcap="square"/>
@@ -1303,10 +1347,14 @@
                               <w:spacing w:lineRule="exact" w:line="240" w:before="0" w:after="0"/>
                               <w:ind w:left="0" w:right="0" w:hanging="0"/>
                               <w:jc w:val="left"/>
-                              <w:rPr/>
+                              <w:rPr>
+                                <w:color w:val="000000"/>
+                              </w:rPr>
                             </w:pPr>
                             <w:r>
-                              <w:rPr/>
+                              <w:rPr>
+                                <w:color w:val="000000"/>
+                              </w:rPr>
                             </w:r>
                           </w:p>
                         </w:txbxContent>
@@ -1344,7 +1392,7 @@
           </w:tcPr>
           <w:p>
             <w:pPr>
-              <w:pStyle w:val="Normal1"/>
+              <w:pStyle w:val="LOnormal"/>
               <w:spacing w:lineRule="auto" w:line="240" w:before="0" w:after="0"/>
               <w:rPr>
                 <w:rFonts w:ascii="Calibri" w:hAnsi="Calibri" w:eastAsia="Calibri" w:cs="Calibri"/>
@@ -1363,7 +1411,7 @@
           </w:p>
           <w:p>
             <w:pPr>
-              <w:pStyle w:val="Normal1"/>
+              <w:pStyle w:val="LOnormal"/>
               <w:jc w:val="both"/>
               <w:rPr>
                 <w:rFonts w:ascii="Calibri" w:hAnsi="Calibri" w:eastAsia="Calibri" w:cs="Calibri"/>
@@ -1373,36 +1421,12 @@
               <w:rPr>
                 <w:rFonts w:eastAsia="Calibri" w:cs="Calibri"/>
               </w:rPr>
-              <w:t xml:space="preserve">Este espacio de formación </w:t>
-            </w:r>
-            <w:r>
-              <w:rPr>
-                <w:rFonts w:eastAsia="Calibri" w:cs="Calibri"/>
-              </w:rPr>
-              <w:t xml:space="preserve">es el primero de dos cursos de  base de datos, dónde se </w:t>
-            </w:r>
-            <w:r>
-              <w:rPr>
-                <w:rFonts w:eastAsia="Calibri" w:cs="Calibri"/>
-              </w:rPr>
-              <w:t xml:space="preserve">proporciona al estudiante los fundamentos teóricos-prácticos sobre los cuales se sustenta  </w:t>
-            </w:r>
-            <w:r>
-              <w:rPr>
-                <w:rFonts w:eastAsia="Calibri" w:cs="Calibri"/>
-              </w:rPr>
-              <w:t xml:space="preserve">diseño, implementación y </w:t>
-            </w:r>
-            <w:r>
-              <w:rPr>
-                <w:rFonts w:eastAsia="Calibri" w:cs="Calibri"/>
-              </w:rPr>
-              <w:t>manejo de bases de datos en la actualidad y en específico en los entornos organizacionales.</w:t>
-            </w:r>
-          </w:p>
-          <w:p>
-            <w:pPr>
-              <w:pStyle w:val="Normal1"/>
+              <w:t>Este espacio de formación es el primero de dos cursos de  base de datos, dónde se proporciona al estudiante los fundamentos teóricos-prácticos sobre los cuales se sustenta  diseño, implementación y manejo de bases de datos en la actualidad y en específico en los entornos organizacionales.</w:t>
+            </w:r>
+          </w:p>
+          <w:p>
+            <w:pPr>
+              <w:pStyle w:val="LOnormal"/>
               <w:jc w:val="both"/>
               <w:rPr>
                 <w:rFonts w:ascii="Calibri" w:hAnsi="Calibri" w:eastAsia="Calibri" w:cs="Calibri"/>
@@ -1412,24 +1436,12 @@
               <w:rPr>
                 <w:rFonts w:eastAsia="Calibri" w:cs="Calibri"/>
               </w:rPr>
-              <w:t xml:space="preserve">La temática abarca desde la conceptualización fundamental, estudio de diversos modelos, diseño de soluciones, la construcción y la manipulación a través del lenguaje de consulta universal SQL (nativo). </w:t>
-            </w:r>
-            <w:r>
-              <w:rPr>
-                <w:rFonts w:eastAsia="Calibri" w:cs="Calibri"/>
-              </w:rPr>
-              <w:t xml:space="preserve">Requiriendo como conocimiento previos del estudiante, conceptos básicos de estructuras de datos y programación. </w:t>
-            </w:r>
-            <w:r>
-              <w:rPr>
-                <w:rFonts w:eastAsia="Calibri" w:cs="Calibri"/>
-              </w:rPr>
-              <w:t xml:space="preserve"> </w:t>
-            </w:r>
-          </w:p>
-          <w:p>
-            <w:pPr>
-              <w:pStyle w:val="Normal1"/>
+              <w:t xml:space="preserve">La temática abarca desde la conceptualización fundamental, estudio de diversos modelos, diseño de soluciones, la construcción y la manipulación a través del lenguaje de consulta universal SQL (nativo). Requiriendo como conocimiento previos del estudiante, conceptos básicos de estructuras de datos y programación.  </w:t>
+            </w:r>
+          </w:p>
+          <w:p>
+            <w:pPr>
+              <w:pStyle w:val="LOnormal"/>
               <w:spacing w:before="0" w:after="200"/>
               <w:jc w:val="both"/>
               <w:rPr>
@@ -1463,7 +1475,7 @@
           </w:tcPr>
           <w:p>
             <w:pPr>
-              <w:pStyle w:val="Normal1"/>
+              <w:pStyle w:val="LOnormal"/>
               <w:spacing w:lineRule="auto" w:line="240" w:before="0" w:after="0"/>
               <w:rPr>
                 <w:rFonts w:ascii="Calibri" w:hAnsi="Calibri" w:eastAsia="Calibri" w:cs="Calibri"/>
@@ -1482,23 +1494,23 @@
           </w:p>
           <w:p>
             <w:pPr>
-              <w:pStyle w:val="Normal1"/>
-              <w:spacing w:lineRule="auto" w:line="240" w:before="0" w:after="0"/>
-              <w:rPr>
-                <w:rFonts w:ascii="Calibri" w:hAnsi="Calibri" w:eastAsia="Calibri" w:cs="Calibri"/>
-                <w:color w:val="000000"/>
-              </w:rPr>
-            </w:pPr>
-            <w:r>
-              <w:rPr>
-                <w:rFonts w:eastAsia="Calibri" w:cs="Calibri"/>
-                <w:color w:val="000000"/>
-              </w:rPr>
-            </w:r>
-          </w:p>
-          <w:p>
-            <w:pPr>
-              <w:pStyle w:val="Normal1"/>
+              <w:pStyle w:val="LOnormal"/>
+              <w:spacing w:lineRule="auto" w:line="240" w:before="0" w:after="0"/>
+              <w:rPr>
+                <w:rFonts w:ascii="Calibri" w:hAnsi="Calibri" w:eastAsia="Calibri" w:cs="Calibri"/>
+                <w:color w:val="000000"/>
+              </w:rPr>
+            </w:pPr>
+            <w:r>
+              <w:rPr>
+                <w:rFonts w:eastAsia="Calibri" w:cs="Calibri"/>
+                <w:color w:val="000000"/>
+              </w:rPr>
+            </w:r>
+          </w:p>
+          <w:p>
+            <w:pPr>
+              <w:pStyle w:val="LOnormal"/>
               <w:keepNext w:val="false"/>
               <w:keepLines w:val="false"/>
               <w:widowControl/>
@@ -1506,7 +1518,6 @@
                 <w:ilvl w:val="0"/>
                 <w:numId w:val="7"/>
               </w:numPr>
-              <w:pBdr/>
               <w:shd w:val="clear" w:fill="auto"/>
               <w:spacing w:lineRule="auto" w:line="240" w:before="0" w:after="0"/>
               <w:ind w:left="720" w:right="0" w:hanging="360"/>
@@ -1553,7 +1564,7 @@
           </w:p>
           <w:p>
             <w:pPr>
-              <w:pStyle w:val="Normal1"/>
+              <w:pStyle w:val="LOnormal"/>
               <w:keepNext w:val="false"/>
               <w:keepLines w:val="false"/>
               <w:widowControl/>
@@ -1561,7 +1572,6 @@
                 <w:ilvl w:val="0"/>
                 <w:numId w:val="7"/>
               </w:numPr>
-              <w:pBdr/>
               <w:shd w:val="clear" w:fill="auto"/>
               <w:spacing w:lineRule="auto" w:line="240" w:before="0" w:after="0"/>
               <w:ind w:left="720" w:right="0" w:hanging="360"/>
@@ -1608,7 +1618,7 @@
           </w:p>
           <w:p>
             <w:pPr>
-              <w:pStyle w:val="Normal1"/>
+              <w:pStyle w:val="LOnormal"/>
               <w:keepNext w:val="false"/>
               <w:keepLines w:val="false"/>
               <w:widowControl/>
@@ -1616,7 +1626,6 @@
                 <w:ilvl w:val="0"/>
                 <w:numId w:val="7"/>
               </w:numPr>
-              <w:pBdr/>
               <w:shd w:val="clear" w:fill="auto"/>
               <w:spacing w:lineRule="auto" w:line="240" w:before="0" w:after="0"/>
               <w:ind w:left="720" w:right="0" w:hanging="360"/>
@@ -1663,7 +1672,7 @@
           </w:p>
           <w:p>
             <w:pPr>
-              <w:pStyle w:val="Normal1"/>
+              <w:pStyle w:val="LOnormal"/>
               <w:keepNext w:val="false"/>
               <w:keepLines w:val="false"/>
               <w:widowControl/>
@@ -1671,7 +1680,6 @@
                 <w:ilvl w:val="0"/>
                 <w:numId w:val="7"/>
               </w:numPr>
-              <w:pBdr/>
               <w:shd w:val="clear" w:fill="auto"/>
               <w:spacing w:lineRule="auto" w:line="240" w:before="0" w:after="0"/>
               <w:ind w:left="720" w:right="0" w:hanging="360"/>
@@ -1718,7 +1726,7 @@
           </w:p>
           <w:p>
             <w:pPr>
-              <w:pStyle w:val="Normal1"/>
+              <w:pStyle w:val="LOnormal"/>
               <w:keepNext w:val="false"/>
               <w:keepLines w:val="false"/>
               <w:widowControl/>
@@ -1726,7 +1734,6 @@
                 <w:ilvl w:val="0"/>
                 <w:numId w:val="7"/>
               </w:numPr>
-              <w:pBdr/>
               <w:shd w:val="clear" w:fill="auto"/>
               <w:spacing w:lineRule="auto" w:line="240" w:before="0" w:after="0"/>
               <w:ind w:left="720" w:right="0" w:hanging="360"/>
@@ -1773,7 +1780,7 @@
           </w:p>
           <w:p>
             <w:pPr>
-              <w:pStyle w:val="Normal1"/>
+              <w:pStyle w:val="LOnormal"/>
               <w:keepNext w:val="false"/>
               <w:keepLines w:val="false"/>
               <w:widowControl/>
@@ -1781,7 +1788,6 @@
                 <w:ilvl w:val="0"/>
                 <w:numId w:val="7"/>
               </w:numPr>
-              <w:pBdr/>
               <w:shd w:val="clear" w:fill="auto"/>
               <w:spacing w:lineRule="auto" w:line="240" w:before="0" w:after="0"/>
               <w:ind w:left="720" w:right="0" w:hanging="360"/>
@@ -1828,7 +1834,7 @@
           </w:p>
           <w:p>
             <w:pPr>
-              <w:pStyle w:val="Normal1"/>
+              <w:pStyle w:val="LOnormal"/>
               <w:keepNext w:val="false"/>
               <w:keepLines w:val="false"/>
               <w:widowControl/>
@@ -1836,7 +1842,6 @@
                 <w:ilvl w:val="0"/>
                 <w:numId w:val="7"/>
               </w:numPr>
-              <w:pBdr/>
               <w:shd w:val="clear" w:fill="auto"/>
               <w:spacing w:lineRule="auto" w:line="240" w:before="0" w:after="0"/>
               <w:ind w:left="720" w:right="0" w:hanging="360"/>
@@ -1883,7 +1888,7 @@
           </w:p>
           <w:p>
             <w:pPr>
-              <w:pStyle w:val="Normal1"/>
+              <w:pStyle w:val="LOnormal"/>
               <w:keepNext w:val="false"/>
               <w:keepLines w:val="false"/>
               <w:widowControl/>
@@ -1891,7 +1896,6 @@
                 <w:ilvl w:val="0"/>
                 <w:numId w:val="7"/>
               </w:numPr>
-              <w:pBdr/>
               <w:shd w:val="clear" w:fill="auto"/>
               <w:spacing w:lineRule="auto" w:line="240" w:before="0" w:after="0"/>
               <w:ind w:left="720" w:right="0" w:hanging="360"/>
@@ -1938,7 +1942,7 @@
           </w:p>
           <w:p>
             <w:pPr>
-              <w:pStyle w:val="Normal1"/>
+              <w:pStyle w:val="LOnormal"/>
               <w:keepNext w:val="false"/>
               <w:keepLines w:val="false"/>
               <w:widowControl/>
@@ -1946,7 +1950,6 @@
                 <w:ilvl w:val="0"/>
                 <w:numId w:val="7"/>
               </w:numPr>
-              <w:pBdr/>
               <w:shd w:val="clear" w:fill="auto"/>
               <w:spacing w:lineRule="auto" w:line="240" w:before="0" w:after="0"/>
               <w:ind w:left="720" w:right="0" w:hanging="360"/>
@@ -1993,7 +1996,7 @@
           </w:p>
           <w:p>
             <w:pPr>
-              <w:pStyle w:val="Normal1"/>
+              <w:pStyle w:val="LOnormal"/>
               <w:keepNext w:val="false"/>
               <w:keepLines w:val="false"/>
               <w:widowControl/>
@@ -2001,7 +2004,6 @@
                 <w:ilvl w:val="0"/>
                 <w:numId w:val="7"/>
               </w:numPr>
-              <w:pBdr/>
               <w:shd w:val="clear" w:fill="auto"/>
               <w:spacing w:lineRule="auto" w:line="240" w:before="0" w:after="0"/>
               <w:ind w:left="720" w:right="0" w:hanging="360"/>
@@ -2048,7 +2050,7 @@
           </w:p>
           <w:p>
             <w:pPr>
-              <w:pStyle w:val="Normal1"/>
+              <w:pStyle w:val="LOnormal"/>
               <w:numPr>
                 <w:ilvl w:val="0"/>
                 <w:numId w:val="7"/>
@@ -2087,7 +2089,7 @@
           </w:tcPr>
           <w:p>
             <w:pPr>
-              <w:pStyle w:val="Normal1"/>
+              <w:pStyle w:val="LOnormal"/>
               <w:spacing w:lineRule="auto" w:line="240" w:before="0" w:after="0"/>
               <w:rPr>
                 <w:rFonts w:ascii="Calibri" w:hAnsi="Calibri" w:eastAsia="Calibri" w:cs="Calibri"/>
@@ -2106,7 +2108,7 @@
           </w:p>
           <w:p>
             <w:pPr>
-              <w:pStyle w:val="Normal1"/>
+              <w:pStyle w:val="LOnormal"/>
               <w:spacing w:lineRule="auto" w:line="240" w:before="0" w:after="0"/>
               <w:jc w:val="both"/>
               <w:rPr>
@@ -2123,7 +2125,7 @@
           </w:p>
           <w:p>
             <w:pPr>
-              <w:pStyle w:val="Normal1"/>
+              <w:pStyle w:val="LOnormal"/>
               <w:numPr>
                 <w:ilvl w:val="0"/>
                 <w:numId w:val="3"/>
@@ -2146,7 +2148,7 @@
           </w:p>
           <w:p>
             <w:pPr>
-              <w:pStyle w:val="Normal1"/>
+              <w:pStyle w:val="LOnormal"/>
               <w:numPr>
                 <w:ilvl w:val="0"/>
                 <w:numId w:val="3"/>
@@ -2169,7 +2171,7 @@
           </w:p>
           <w:p>
             <w:pPr>
-              <w:pStyle w:val="Normal1"/>
+              <w:pStyle w:val="LOnormal"/>
               <w:numPr>
                 <w:ilvl w:val="0"/>
                 <w:numId w:val="3"/>
@@ -2192,7 +2194,7 @@
           </w:p>
           <w:p>
             <w:pPr>
-              <w:pStyle w:val="Normal1"/>
+              <w:pStyle w:val="LOnormal"/>
               <w:numPr>
                 <w:ilvl w:val="0"/>
                 <w:numId w:val="3"/>
@@ -2215,7 +2217,7 @@
           </w:p>
           <w:p>
             <w:pPr>
-              <w:pStyle w:val="Normal1"/>
+              <w:pStyle w:val="LOnormal"/>
               <w:numPr>
                 <w:ilvl w:val="0"/>
                 <w:numId w:val="3"/>
@@ -2238,7 +2240,7 @@
           </w:p>
           <w:p>
             <w:pPr>
-              <w:pStyle w:val="Normal1"/>
+              <w:pStyle w:val="LOnormal"/>
               <w:numPr>
                 <w:ilvl w:val="0"/>
                 <w:numId w:val="3"/>
@@ -2261,7 +2263,7 @@
           </w:p>
           <w:p>
             <w:pPr>
-              <w:pStyle w:val="Normal1"/>
+              <w:pStyle w:val="LOnormal"/>
               <w:numPr>
                 <w:ilvl w:val="0"/>
                 <w:numId w:val="3"/>
@@ -2302,7 +2304,7 @@
           </w:tcPr>
           <w:p>
             <w:pPr>
-              <w:pStyle w:val="Normal1"/>
+              <w:pStyle w:val="LOnormal"/>
               <w:spacing w:lineRule="auto" w:line="240" w:before="0" w:after="0"/>
               <w:rPr>
                 <w:rFonts w:ascii="Calibri" w:hAnsi="Calibri" w:eastAsia="Calibri" w:cs="Calibri"/>
@@ -2321,21 +2323,21 @@
           </w:p>
           <w:p>
             <w:pPr>
-              <w:pStyle w:val="Normal1"/>
-              <w:spacing w:lineRule="auto" w:line="240" w:before="0" w:after="0"/>
-              <w:rPr>
-                <w:rFonts w:ascii="Calibri" w:hAnsi="Calibri" w:eastAsia="Calibri" w:cs="Calibri"/>
-              </w:rPr>
-            </w:pPr>
-            <w:r>
-              <w:rPr>
-                <w:rFonts w:eastAsia="Calibri" w:cs="Calibri"/>
-              </w:rPr>
-            </w:r>
-          </w:p>
-          <w:p>
-            <w:pPr>
-              <w:pStyle w:val="Normal1"/>
+              <w:pStyle w:val="LOnormal"/>
+              <w:spacing w:lineRule="auto" w:line="240" w:before="0" w:after="0"/>
+              <w:rPr>
+                <w:rFonts w:ascii="Calibri" w:hAnsi="Calibri" w:eastAsia="Calibri" w:cs="Calibri"/>
+              </w:rPr>
+            </w:pPr>
+            <w:r>
+              <w:rPr>
+                <w:rFonts w:eastAsia="Calibri" w:cs="Calibri"/>
+              </w:rPr>
+            </w:r>
+          </w:p>
+          <w:p>
+            <w:pPr>
+              <w:pStyle w:val="LOnormal"/>
               <w:numPr>
                 <w:ilvl w:val="0"/>
                 <w:numId w:val="5"/>
@@ -2355,7 +2357,7 @@
           </w:p>
           <w:p>
             <w:pPr>
-              <w:pStyle w:val="Normal1"/>
+              <w:pStyle w:val="LOnormal"/>
               <w:numPr>
                 <w:ilvl w:val="0"/>
                 <w:numId w:val="5"/>
@@ -2375,7 +2377,7 @@
           </w:p>
           <w:p>
             <w:pPr>
-              <w:pStyle w:val="Normal1"/>
+              <w:pStyle w:val="LOnormal"/>
               <w:numPr>
                 <w:ilvl w:val="0"/>
                 <w:numId w:val="5"/>
@@ -2395,7 +2397,7 @@
           </w:p>
           <w:p>
             <w:pPr>
-              <w:pStyle w:val="Normal1"/>
+              <w:pStyle w:val="LOnormal"/>
               <w:numPr>
                 <w:ilvl w:val="0"/>
                 <w:numId w:val="5"/>
@@ -2433,7 +2435,7 @@
           </w:tcPr>
           <w:p>
             <w:pPr>
-              <w:pStyle w:val="Normal1"/>
+              <w:pStyle w:val="LOnormal"/>
               <w:spacing w:lineRule="auto" w:line="240" w:before="0" w:after="0"/>
               <w:rPr>
                 <w:rFonts w:ascii="Calibri" w:hAnsi="Calibri" w:eastAsia="Calibri" w:cs="Calibri"/>
@@ -2452,21 +2454,21 @@
           </w:p>
           <w:p>
             <w:pPr>
-              <w:pStyle w:val="Normal1"/>
-              <w:spacing w:lineRule="auto" w:line="240" w:before="0" w:after="0"/>
-              <w:rPr>
-                <w:rFonts w:ascii="Calibri" w:hAnsi="Calibri" w:eastAsia="Calibri" w:cs="Calibri"/>
-              </w:rPr>
-            </w:pPr>
-            <w:r>
-              <w:rPr>
-                <w:rFonts w:eastAsia="Calibri" w:cs="Calibri"/>
-              </w:rPr>
-            </w:r>
-          </w:p>
-          <w:p>
-            <w:pPr>
-              <w:pStyle w:val="Normal1"/>
+              <w:pStyle w:val="LOnormal"/>
+              <w:spacing w:lineRule="auto" w:line="240" w:before="0" w:after="0"/>
+              <w:rPr>
+                <w:rFonts w:ascii="Calibri" w:hAnsi="Calibri" w:eastAsia="Calibri" w:cs="Calibri"/>
+              </w:rPr>
+            </w:pPr>
+            <w:r>
+              <w:rPr>
+                <w:rFonts w:eastAsia="Calibri" w:cs="Calibri"/>
+              </w:rPr>
+            </w:r>
+          </w:p>
+          <w:p>
+            <w:pPr>
+              <w:pStyle w:val="LOnormal"/>
               <w:numPr>
                 <w:ilvl w:val="0"/>
                 <w:numId w:val="6"/>
@@ -2486,7 +2488,7 @@
           </w:p>
           <w:p>
             <w:pPr>
-              <w:pStyle w:val="Normal1"/>
+              <w:pStyle w:val="LOnormal"/>
               <w:numPr>
                 <w:ilvl w:val="0"/>
                 <w:numId w:val="6"/>
@@ -2506,7 +2508,7 @@
           </w:p>
           <w:p>
             <w:pPr>
-              <w:pStyle w:val="Normal1"/>
+              <w:pStyle w:val="LOnormal"/>
               <w:numPr>
                 <w:ilvl w:val="0"/>
                 <w:numId w:val="6"/>
@@ -2521,12 +2523,12 @@
               <w:rPr>
                 <w:rFonts w:eastAsia="Calibri" w:cs="Calibri"/>
               </w:rPr>
-              <w:t>Traduce el comportamiento empresarial en información estructurada hace que la información esté disponible</w:t>
-            </w:r>
-          </w:p>
-          <w:p>
-            <w:pPr>
-              <w:pStyle w:val="Normal1"/>
+              <w:t>Diseña, implementa o monitorea y mantiene bases de datos</w:t>
+            </w:r>
+          </w:p>
+          <w:p>
+            <w:pPr>
+              <w:pStyle w:val="LOnormal"/>
               <w:numPr>
                 <w:ilvl w:val="0"/>
                 <w:numId w:val="6"/>
@@ -2541,12 +2543,12 @@
               <w:rPr>
                 <w:rFonts w:eastAsia="Calibri" w:cs="Calibri"/>
               </w:rPr>
-              <w:t>Diseña, implementa o monitorea y mantiene bases de datos</w:t>
-            </w:r>
-          </w:p>
-          <w:p>
-            <w:pPr>
-              <w:pStyle w:val="Normal1"/>
+              <w:t>Selecciona la herramienta, entre las diversas opciones, la más apropiada para hacer la construcción; optimizando el equilibrio entre diversos aspectos: capacidad técnica, costo, calidad, entre otros.</w:t>
+            </w:r>
+          </w:p>
+          <w:p>
+            <w:pPr>
+              <w:pStyle w:val="LOnormal"/>
               <w:numPr>
                 <w:ilvl w:val="0"/>
                 <w:numId w:val="6"/>
@@ -2561,12 +2563,18 @@
               <w:rPr>
                 <w:rFonts w:eastAsia="Calibri" w:cs="Calibri"/>
               </w:rPr>
-              <w:t>Selecciona la herramienta, entre las diversas opciones, la más apropiada para hacer la construcción; optimizando el equilibrio entre diversos aspectos: capacidad técnica, costo, calidad, entre otros.</w:t>
-            </w:r>
-          </w:p>
-          <w:p>
-            <w:pPr>
-              <w:pStyle w:val="Normal1"/>
+              <w:t>Crea una estructura de información para permitir la explotación y la optimización de la información</w:t>
+            </w:r>
+            <w:r>
+              <w:rPr>
+                <w:rFonts w:eastAsia="Calibri" w:cs="Calibri"/>
+              </w:rPr>
+              <w:t>.</w:t>
+            </w:r>
+          </w:p>
+          <w:p>
+            <w:pPr>
+              <w:pStyle w:val="LOnormal"/>
               <w:numPr>
                 <w:ilvl w:val="0"/>
                 <w:numId w:val="6"/>
@@ -2581,32 +2589,12 @@
               <w:rPr>
                 <w:rFonts w:eastAsia="Calibri" w:cs="Calibri"/>
               </w:rPr>
-              <w:t>Crea una estructura de información para permitir la explotación y la optimización de la información</w:t>
-            </w:r>
-          </w:p>
-          <w:p>
-            <w:pPr>
-              <w:pStyle w:val="Normal1"/>
-              <w:numPr>
-                <w:ilvl w:val="0"/>
-                <w:numId w:val="6"/>
-              </w:numPr>
-              <w:spacing w:lineRule="auto" w:line="240" w:before="0" w:after="0"/>
-              <w:ind w:left="720" w:hanging="360"/>
-              <w:rPr>
-                <w:rFonts w:ascii="Calibri" w:hAnsi="Calibri" w:eastAsia="Calibri" w:cs="Calibri"/>
-              </w:rPr>
-            </w:pPr>
-            <w:r>
-              <w:rPr>
-                <w:rFonts w:eastAsia="Calibri" w:cs="Calibri"/>
-              </w:rPr>
               <w:t>Propone mejoras a modelos de datos existentes.</w:t>
             </w:r>
           </w:p>
           <w:p>
             <w:pPr>
-              <w:pStyle w:val="Normal1"/>
+              <w:pStyle w:val="LOnormal"/>
               <w:numPr>
                 <w:ilvl w:val="0"/>
                 <w:numId w:val="6"/>
@@ -2645,7 +2633,7 @@
           </w:tcPr>
           <w:p>
             <w:pPr>
-              <w:pStyle w:val="Normal1"/>
+              <w:pStyle w:val="LOnormal"/>
               <w:spacing w:lineRule="auto" w:line="240" w:before="0" w:after="0"/>
               <w:rPr>
                 <w:rFonts w:ascii="Calibri" w:hAnsi="Calibri" w:eastAsia="Calibri" w:cs="Calibri"/>
@@ -2664,24 +2652,24 @@
           </w:p>
           <w:p>
             <w:pPr>
-              <w:pStyle w:val="Normal1"/>
-              <w:spacing w:lineRule="auto" w:line="240" w:before="0" w:after="0"/>
-              <w:rPr>
-                <w:rFonts w:ascii="Calibri" w:hAnsi="Calibri" w:eastAsia="Calibri" w:cs="Calibri"/>
-                <w:b/>
-                <w:b/>
-              </w:rPr>
-            </w:pPr>
-            <w:r>
-              <w:rPr>
-                <w:rFonts w:eastAsia="Calibri" w:cs="Calibri"/>
-                <w:b/>
-              </w:rPr>
-            </w:r>
-          </w:p>
-          <w:p>
-            <w:pPr>
-              <w:pStyle w:val="Normal1"/>
+              <w:pStyle w:val="LOnormal"/>
+              <w:spacing w:lineRule="auto" w:line="240" w:before="0" w:after="0"/>
+              <w:rPr>
+                <w:rFonts w:ascii="Calibri" w:hAnsi="Calibri" w:eastAsia="Calibri" w:cs="Calibri"/>
+                <w:b/>
+                <w:b/>
+              </w:rPr>
+            </w:pPr>
+            <w:r>
+              <w:rPr>
+                <w:rFonts w:eastAsia="Calibri" w:cs="Calibri"/>
+                <w:b/>
+              </w:rPr>
+            </w:r>
+          </w:p>
+          <w:p>
+            <w:pPr>
+              <w:pStyle w:val="LOnormal"/>
               <w:spacing w:lineRule="auto" w:line="240" w:before="0" w:after="0"/>
               <w:rPr>
                 <w:rFonts w:ascii="Calibri" w:hAnsi="Calibri" w:eastAsia="Calibri" w:cs="Calibri"/>
@@ -2696,12 +2684,18 @@
           </w:p>
           <w:p>
             <w:pPr>
-              <w:pStyle w:val="Normal1"/>
-              <w:spacing w:lineRule="auto" w:line="240" w:before="0" w:after="0"/>
-              <w:rPr>
-                <w:rFonts w:ascii="Calibri" w:hAnsi="Calibri" w:eastAsia="Calibri" w:cs="Calibri"/>
-              </w:rPr>
-            </w:pPr>
+              <w:pStyle w:val="LOnormal"/>
+              <w:spacing w:lineRule="auto" w:line="240" w:before="0" w:after="0"/>
+              <w:rPr>
+                <w:rFonts w:ascii="Calibri" w:hAnsi="Calibri" w:eastAsia="Calibri" w:cs="Calibri"/>
+              </w:rPr>
+            </w:pPr>
+            <w:r>
+              <w:rPr>
+                <w:rFonts w:eastAsia="Calibri" w:cs="Calibri"/>
+              </w:rPr>
+              <w:t xml:space="preserve">    </w:t>
+            </w:r>
             <w:r>
               <w:rPr>
                 <w:rFonts w:eastAsia="Calibri" w:cs="Calibri"/>
@@ -2711,12 +2705,18 @@
           </w:p>
           <w:p>
             <w:pPr>
-              <w:pStyle w:val="Normal1"/>
-              <w:spacing w:lineRule="auto" w:line="240" w:before="0" w:after="0"/>
-              <w:rPr>
-                <w:rFonts w:ascii="Calibri" w:hAnsi="Calibri" w:eastAsia="Calibri" w:cs="Calibri"/>
-              </w:rPr>
-            </w:pPr>
+              <w:pStyle w:val="LOnormal"/>
+              <w:spacing w:lineRule="auto" w:line="240" w:before="0" w:after="0"/>
+              <w:rPr>
+                <w:rFonts w:ascii="Calibri" w:hAnsi="Calibri" w:eastAsia="Calibri" w:cs="Calibri"/>
+              </w:rPr>
+            </w:pPr>
+            <w:r>
+              <w:rPr>
+                <w:rFonts w:eastAsia="Calibri" w:cs="Calibri"/>
+              </w:rPr>
+              <w:t xml:space="preserve">    </w:t>
+            </w:r>
             <w:r>
               <w:rPr>
                 <w:rFonts w:eastAsia="Calibri" w:cs="Calibri"/>
@@ -2726,12 +2726,18 @@
           </w:p>
           <w:p>
             <w:pPr>
-              <w:pStyle w:val="Normal1"/>
-              <w:spacing w:lineRule="auto" w:line="240" w:before="0" w:after="0"/>
-              <w:rPr>
-                <w:rFonts w:ascii="Calibri" w:hAnsi="Calibri" w:eastAsia="Calibri" w:cs="Calibri"/>
-              </w:rPr>
-            </w:pPr>
+              <w:pStyle w:val="LOnormal"/>
+              <w:spacing w:lineRule="auto" w:line="240" w:before="0" w:after="0"/>
+              <w:rPr>
+                <w:rFonts w:ascii="Calibri" w:hAnsi="Calibri" w:eastAsia="Calibri" w:cs="Calibri"/>
+              </w:rPr>
+            </w:pPr>
+            <w:r>
+              <w:rPr>
+                <w:rFonts w:eastAsia="Calibri" w:cs="Calibri"/>
+              </w:rPr>
+              <w:t xml:space="preserve">    </w:t>
+            </w:r>
             <w:r>
               <w:rPr>
                 <w:rFonts w:eastAsia="Calibri" w:cs="Calibri"/>
@@ -2741,12 +2747,18 @@
           </w:p>
           <w:p>
             <w:pPr>
-              <w:pStyle w:val="Normal1"/>
-              <w:spacing w:lineRule="auto" w:line="240" w:before="0" w:after="0"/>
-              <w:rPr>
-                <w:rFonts w:ascii="Calibri" w:hAnsi="Calibri" w:eastAsia="Calibri" w:cs="Calibri"/>
-              </w:rPr>
-            </w:pPr>
+              <w:pStyle w:val="LOnormal"/>
+              <w:spacing w:lineRule="auto" w:line="240" w:before="0" w:after="0"/>
+              <w:rPr>
+                <w:rFonts w:ascii="Calibri" w:hAnsi="Calibri" w:eastAsia="Calibri" w:cs="Calibri"/>
+              </w:rPr>
+            </w:pPr>
+            <w:r>
+              <w:rPr>
+                <w:rFonts w:eastAsia="Calibri" w:cs="Calibri"/>
+              </w:rPr>
+              <w:t xml:space="preserve">    </w:t>
+            </w:r>
             <w:r>
               <w:rPr>
                 <w:rFonts w:eastAsia="Calibri" w:cs="Calibri"/>
@@ -2756,12 +2768,18 @@
           </w:p>
           <w:p>
             <w:pPr>
-              <w:pStyle w:val="Normal1"/>
-              <w:spacing w:lineRule="auto" w:line="240" w:before="0" w:after="0"/>
-              <w:rPr>
-                <w:rFonts w:ascii="Calibri" w:hAnsi="Calibri" w:eastAsia="Calibri" w:cs="Calibri"/>
-              </w:rPr>
-            </w:pPr>
+              <w:pStyle w:val="LOnormal"/>
+              <w:spacing w:lineRule="auto" w:line="240" w:before="0" w:after="0"/>
+              <w:rPr>
+                <w:rFonts w:ascii="Calibri" w:hAnsi="Calibri" w:eastAsia="Calibri" w:cs="Calibri"/>
+              </w:rPr>
+            </w:pPr>
+            <w:r>
+              <w:rPr>
+                <w:rFonts w:eastAsia="Calibri" w:cs="Calibri"/>
+              </w:rPr>
+              <w:t xml:space="preserve">    </w:t>
+            </w:r>
             <w:r>
               <w:rPr>
                 <w:rFonts w:eastAsia="Calibri" w:cs="Calibri"/>
@@ -2771,12 +2789,18 @@
           </w:p>
           <w:p>
             <w:pPr>
-              <w:pStyle w:val="Normal1"/>
-              <w:spacing w:lineRule="auto" w:line="240" w:before="0" w:after="0"/>
-              <w:rPr>
-                <w:rFonts w:ascii="Calibri" w:hAnsi="Calibri" w:eastAsia="Calibri" w:cs="Calibri"/>
-              </w:rPr>
-            </w:pPr>
+              <w:pStyle w:val="LOnormal"/>
+              <w:spacing w:lineRule="auto" w:line="240" w:before="0" w:after="0"/>
+              <w:rPr>
+                <w:rFonts w:ascii="Calibri" w:hAnsi="Calibri" w:eastAsia="Calibri" w:cs="Calibri"/>
+              </w:rPr>
+            </w:pPr>
+            <w:r>
+              <w:rPr>
+                <w:rFonts w:eastAsia="Calibri" w:cs="Calibri"/>
+              </w:rPr>
+              <w:t xml:space="preserve">    </w:t>
+            </w:r>
             <w:r>
               <w:rPr>
                 <w:rFonts w:eastAsia="Calibri" w:cs="Calibri"/>
@@ -2786,12 +2810,18 @@
           </w:p>
           <w:p>
             <w:pPr>
-              <w:pStyle w:val="Normal1"/>
-              <w:spacing w:lineRule="auto" w:line="240" w:before="0" w:after="0"/>
-              <w:rPr>
-                <w:rFonts w:ascii="Calibri" w:hAnsi="Calibri" w:eastAsia="Calibri" w:cs="Calibri"/>
-              </w:rPr>
-            </w:pPr>
+              <w:pStyle w:val="LOnormal"/>
+              <w:spacing w:lineRule="auto" w:line="240" w:before="0" w:after="0"/>
+              <w:rPr>
+                <w:rFonts w:ascii="Calibri" w:hAnsi="Calibri" w:eastAsia="Calibri" w:cs="Calibri"/>
+              </w:rPr>
+            </w:pPr>
+            <w:r>
+              <w:rPr>
+                <w:rFonts w:eastAsia="Calibri" w:cs="Calibri"/>
+              </w:rPr>
+              <w:t xml:space="preserve">    </w:t>
+            </w:r>
             <w:r>
               <w:rPr>
                 <w:rFonts w:eastAsia="Calibri" w:cs="Calibri"/>
@@ -2801,12 +2831,18 @@
           </w:p>
           <w:p>
             <w:pPr>
-              <w:pStyle w:val="Normal1"/>
-              <w:spacing w:lineRule="auto" w:line="240" w:before="0" w:after="0"/>
-              <w:rPr>
-                <w:rFonts w:ascii="Calibri" w:hAnsi="Calibri" w:eastAsia="Calibri" w:cs="Calibri"/>
-              </w:rPr>
-            </w:pPr>
+              <w:pStyle w:val="LOnormal"/>
+              <w:spacing w:lineRule="auto" w:line="240" w:before="0" w:after="0"/>
+              <w:rPr>
+                <w:rFonts w:ascii="Calibri" w:hAnsi="Calibri" w:eastAsia="Calibri" w:cs="Calibri"/>
+              </w:rPr>
+            </w:pPr>
+            <w:r>
+              <w:rPr>
+                <w:rFonts w:eastAsia="Calibri" w:cs="Calibri"/>
+              </w:rPr>
+              <w:t xml:space="preserve">   </w:t>
+            </w:r>
             <w:r>
               <w:rPr>
                 <w:rFonts w:eastAsia="Calibri" w:cs="Calibri"/>
@@ -2816,12 +2852,18 @@
           </w:p>
           <w:p>
             <w:pPr>
-              <w:pStyle w:val="Normal1"/>
-              <w:spacing w:lineRule="auto" w:line="240" w:before="0" w:after="0"/>
-              <w:rPr>
-                <w:rFonts w:ascii="Calibri" w:hAnsi="Calibri" w:eastAsia="Calibri" w:cs="Calibri"/>
-              </w:rPr>
-            </w:pPr>
+              <w:pStyle w:val="LOnormal"/>
+              <w:spacing w:lineRule="auto" w:line="240" w:before="0" w:after="0"/>
+              <w:rPr>
+                <w:rFonts w:ascii="Calibri" w:hAnsi="Calibri" w:eastAsia="Calibri" w:cs="Calibri"/>
+              </w:rPr>
+            </w:pPr>
+            <w:r>
+              <w:rPr>
+                <w:rFonts w:eastAsia="Calibri" w:cs="Calibri"/>
+              </w:rPr>
+              <w:t xml:space="preserve">   </w:t>
+            </w:r>
             <w:r>
               <w:rPr>
                 <w:rFonts w:eastAsia="Calibri" w:cs="Calibri"/>
@@ -2831,27 +2873,45 @@
           </w:p>
           <w:p>
             <w:pPr>
-              <w:pStyle w:val="Normal1"/>
-              <w:spacing w:lineRule="auto" w:line="240" w:before="0" w:after="0"/>
-              <w:rPr>
-                <w:rFonts w:ascii="Calibri" w:hAnsi="Calibri" w:eastAsia="Calibri" w:cs="Calibri"/>
-              </w:rPr>
-            </w:pPr>
+              <w:pStyle w:val="LOnormal"/>
+              <w:spacing w:lineRule="auto" w:line="240" w:before="0" w:after="0"/>
+              <w:rPr>
+                <w:rFonts w:ascii="Calibri" w:hAnsi="Calibri" w:eastAsia="Calibri" w:cs="Calibri"/>
+              </w:rPr>
+            </w:pPr>
+            <w:r>
+              <w:rPr>
+                <w:rFonts w:eastAsia="Calibri" w:cs="Calibri"/>
+              </w:rPr>
+              <w:t xml:space="preserve">   </w:t>
+            </w:r>
             <w:r>
               <w:rPr>
                 <w:rFonts w:eastAsia="Calibri" w:cs="Calibri"/>
               </w:rPr>
               <w:t>1.4.6. Usuarios</w:t>
             </w:r>
-          </w:p>
-          <w:p>
-            <w:pPr>
-              <w:pStyle w:val="Normal1"/>
-              <w:spacing w:lineRule="auto" w:line="240" w:before="0" w:after="0"/>
-              <w:rPr>
-                <w:rFonts w:ascii="Calibri" w:hAnsi="Calibri" w:eastAsia="Calibri" w:cs="Calibri"/>
-              </w:rPr>
-            </w:pPr>
+            <w:r>
+              <w:rPr>
+                <w:rFonts w:eastAsia="Calibri" w:cs="Calibri"/>
+              </w:rPr>
+              <w:t xml:space="preserve"> </w:t>
+            </w:r>
+          </w:p>
+          <w:p>
+            <w:pPr>
+              <w:pStyle w:val="LOnormal"/>
+              <w:spacing w:lineRule="auto" w:line="240" w:before="0" w:after="0"/>
+              <w:rPr>
+                <w:rFonts w:ascii="Calibri" w:hAnsi="Calibri" w:eastAsia="Calibri" w:cs="Calibri"/>
+              </w:rPr>
+            </w:pPr>
+            <w:r>
+              <w:rPr>
+                <w:rFonts w:eastAsia="Calibri" w:cs="Calibri"/>
+              </w:rPr>
+              <w:t xml:space="preserve">   </w:t>
+            </w:r>
             <w:r>
               <w:rPr>
                 <w:rFonts w:eastAsia="Calibri" w:cs="Calibri"/>
@@ -2861,12 +2921,18 @@
           </w:p>
           <w:p>
             <w:pPr>
-              <w:pStyle w:val="Normal1"/>
-              <w:spacing w:lineRule="auto" w:line="240" w:before="0" w:after="0"/>
-              <w:rPr>
-                <w:rFonts w:ascii="Calibri" w:hAnsi="Calibri" w:eastAsia="Calibri" w:cs="Calibri"/>
-              </w:rPr>
-            </w:pPr>
+              <w:pStyle w:val="LOnormal"/>
+              <w:spacing w:lineRule="auto" w:line="240" w:before="0" w:after="0"/>
+              <w:rPr>
+                <w:rFonts w:ascii="Calibri" w:hAnsi="Calibri" w:eastAsia="Calibri" w:cs="Calibri"/>
+              </w:rPr>
+            </w:pPr>
+            <w:r>
+              <w:rPr>
+                <w:rFonts w:eastAsia="Calibri" w:cs="Calibri"/>
+              </w:rPr>
+              <w:t xml:space="preserve">   </w:t>
+            </w:r>
             <w:r>
               <w:rPr>
                 <w:rFonts w:eastAsia="Calibri" w:cs="Calibri"/>
@@ -2876,7 +2942,7 @@
           </w:p>
           <w:p>
             <w:pPr>
-              <w:pStyle w:val="Normal1"/>
+              <w:pStyle w:val="LOnormal"/>
               <w:spacing w:lineRule="auto" w:line="240" w:before="0" w:after="0"/>
               <w:rPr>
                 <w:rFonts w:ascii="Calibri" w:hAnsi="Calibri" w:eastAsia="Calibri" w:cs="Calibri"/>
@@ -2891,12 +2957,18 @@
           </w:p>
           <w:p>
             <w:pPr>
-              <w:pStyle w:val="Normal1"/>
-              <w:spacing w:lineRule="auto" w:line="240" w:before="0" w:after="0"/>
-              <w:rPr>
-                <w:rFonts w:ascii="Calibri" w:hAnsi="Calibri" w:eastAsia="Calibri" w:cs="Calibri"/>
-              </w:rPr>
-            </w:pPr>
+              <w:pStyle w:val="LOnormal"/>
+              <w:spacing w:lineRule="auto" w:line="240" w:before="0" w:after="0"/>
+              <w:rPr>
+                <w:rFonts w:ascii="Calibri" w:hAnsi="Calibri" w:eastAsia="Calibri" w:cs="Calibri"/>
+              </w:rPr>
+            </w:pPr>
+            <w:r>
+              <w:rPr>
+                <w:rFonts w:eastAsia="Calibri" w:cs="Calibri"/>
+              </w:rPr>
+              <w:t xml:space="preserve">    </w:t>
+            </w:r>
             <w:r>
               <w:rPr>
                 <w:rFonts w:eastAsia="Calibri" w:cs="Calibri"/>
@@ -2906,12 +2978,18 @@
           </w:p>
           <w:p>
             <w:pPr>
-              <w:pStyle w:val="Normal1"/>
-              <w:spacing w:lineRule="auto" w:line="240" w:before="0" w:after="0"/>
-              <w:rPr>
-                <w:rFonts w:ascii="Calibri" w:hAnsi="Calibri" w:eastAsia="Calibri" w:cs="Calibri"/>
-              </w:rPr>
-            </w:pPr>
+              <w:pStyle w:val="LOnormal"/>
+              <w:spacing w:lineRule="auto" w:line="240" w:before="0" w:after="0"/>
+              <w:rPr>
+                <w:rFonts w:ascii="Calibri" w:hAnsi="Calibri" w:eastAsia="Calibri" w:cs="Calibri"/>
+              </w:rPr>
+            </w:pPr>
+            <w:r>
+              <w:rPr>
+                <w:rFonts w:eastAsia="Calibri" w:cs="Calibri"/>
+              </w:rPr>
+              <w:t xml:space="preserve">    </w:t>
+            </w:r>
             <w:r>
               <w:rPr>
                 <w:rFonts w:eastAsia="Calibri" w:cs="Calibri"/>
@@ -2921,12 +2999,18 @@
           </w:p>
           <w:p>
             <w:pPr>
-              <w:pStyle w:val="Normal1"/>
-              <w:spacing w:lineRule="auto" w:line="240" w:before="0" w:after="0"/>
-              <w:rPr>
-                <w:rFonts w:ascii="Calibri" w:hAnsi="Calibri" w:eastAsia="Calibri" w:cs="Calibri"/>
-              </w:rPr>
-            </w:pPr>
+              <w:pStyle w:val="LOnormal"/>
+              <w:spacing w:lineRule="auto" w:line="240" w:before="0" w:after="0"/>
+              <w:rPr>
+                <w:rFonts w:ascii="Calibri" w:hAnsi="Calibri" w:eastAsia="Calibri" w:cs="Calibri"/>
+              </w:rPr>
+            </w:pPr>
+            <w:r>
+              <w:rPr>
+                <w:rFonts w:eastAsia="Calibri" w:cs="Calibri"/>
+              </w:rPr>
+              <w:t xml:space="preserve">    </w:t>
+            </w:r>
             <w:r>
               <w:rPr>
                 <w:rFonts w:eastAsia="Calibri" w:cs="Calibri"/>
@@ -2936,12 +3020,18 @@
           </w:p>
           <w:p>
             <w:pPr>
-              <w:pStyle w:val="Normal1"/>
-              <w:spacing w:lineRule="auto" w:line="240" w:before="0" w:after="0"/>
-              <w:rPr>
-                <w:rFonts w:ascii="Calibri" w:hAnsi="Calibri" w:eastAsia="Calibri" w:cs="Calibri"/>
-              </w:rPr>
-            </w:pPr>
+              <w:pStyle w:val="LOnormal"/>
+              <w:spacing w:lineRule="auto" w:line="240" w:before="0" w:after="0"/>
+              <w:rPr>
+                <w:rFonts w:ascii="Calibri" w:hAnsi="Calibri" w:eastAsia="Calibri" w:cs="Calibri"/>
+              </w:rPr>
+            </w:pPr>
+            <w:r>
+              <w:rPr>
+                <w:rFonts w:eastAsia="Calibri" w:cs="Calibri"/>
+              </w:rPr>
+              <w:t xml:space="preserve">       </w:t>
+            </w:r>
             <w:r>
               <w:rPr>
                 <w:rFonts w:eastAsia="Calibri" w:cs="Calibri"/>
@@ -2951,12 +3041,18 @@
           </w:p>
           <w:p>
             <w:pPr>
-              <w:pStyle w:val="Normal1"/>
-              <w:spacing w:lineRule="auto" w:line="240" w:before="0" w:after="0"/>
-              <w:rPr>
-                <w:rFonts w:ascii="Calibri" w:hAnsi="Calibri" w:eastAsia="Calibri" w:cs="Calibri"/>
-              </w:rPr>
-            </w:pPr>
+              <w:pStyle w:val="LOnormal"/>
+              <w:spacing w:lineRule="auto" w:line="240" w:before="0" w:after="0"/>
+              <w:rPr>
+                <w:rFonts w:ascii="Calibri" w:hAnsi="Calibri" w:eastAsia="Calibri" w:cs="Calibri"/>
+              </w:rPr>
+            </w:pPr>
+            <w:r>
+              <w:rPr>
+                <w:rFonts w:eastAsia="Calibri" w:cs="Calibri"/>
+              </w:rPr>
+              <w:t xml:space="preserve">       </w:t>
+            </w:r>
             <w:r>
               <w:rPr>
                 <w:rFonts w:eastAsia="Calibri" w:cs="Calibri"/>
@@ -2966,27 +3062,39 @@
           </w:p>
           <w:p>
             <w:pPr>
-              <w:pStyle w:val="Normal1"/>
-              <w:spacing w:lineRule="auto" w:line="240" w:before="0" w:after="0"/>
-              <w:rPr>
-                <w:rFonts w:ascii="Calibri" w:hAnsi="Calibri" w:eastAsia="Calibri" w:cs="Calibri"/>
-              </w:rPr>
-            </w:pPr>
-            <w:r>
-              <w:rPr>
-                <w:rFonts w:eastAsia="Calibri" w:cs="Calibri"/>
-              </w:rPr>
-              <w:t>2.4. 2.4 Modelo relacional</w:t>
-            </w:r>
-          </w:p>
-          <w:p>
-            <w:pPr>
-              <w:pStyle w:val="Normal1"/>
-              <w:spacing w:lineRule="auto" w:line="240" w:before="0" w:after="0"/>
-              <w:rPr>
-                <w:rFonts w:ascii="Calibri" w:hAnsi="Calibri" w:eastAsia="Calibri" w:cs="Calibri"/>
-              </w:rPr>
-            </w:pPr>
+              <w:pStyle w:val="LOnormal"/>
+              <w:spacing w:lineRule="auto" w:line="240" w:before="0" w:after="0"/>
+              <w:rPr>
+                <w:rFonts w:ascii="Calibri" w:hAnsi="Calibri" w:eastAsia="Calibri" w:cs="Calibri"/>
+              </w:rPr>
+            </w:pPr>
+            <w:r>
+              <w:rPr>
+                <w:rFonts w:eastAsia="Calibri" w:cs="Calibri"/>
+              </w:rPr>
+              <w:t xml:space="preserve">    </w:t>
+            </w:r>
+            <w:r>
+              <w:rPr>
+                <w:rFonts w:eastAsia="Calibri" w:cs="Calibri"/>
+              </w:rPr>
+              <w:t>2.4 Modelo relacional</w:t>
+            </w:r>
+          </w:p>
+          <w:p>
+            <w:pPr>
+              <w:pStyle w:val="LOnormal"/>
+              <w:spacing w:lineRule="auto" w:line="240" w:before="0" w:after="0"/>
+              <w:rPr>
+                <w:rFonts w:ascii="Calibri" w:hAnsi="Calibri" w:eastAsia="Calibri" w:cs="Calibri"/>
+              </w:rPr>
+            </w:pPr>
+            <w:r>
+              <w:rPr>
+                <w:rFonts w:eastAsia="Calibri" w:cs="Calibri"/>
+              </w:rPr>
+              <w:t xml:space="preserve">       </w:t>
+            </w:r>
             <w:r>
               <w:rPr>
                 <w:rFonts w:eastAsia="Calibri" w:cs="Calibri"/>
@@ -2996,12 +3104,18 @@
           </w:p>
           <w:p>
             <w:pPr>
-              <w:pStyle w:val="Normal1"/>
-              <w:spacing w:lineRule="auto" w:line="240" w:before="0" w:after="0"/>
-              <w:rPr>
-                <w:rFonts w:ascii="Calibri" w:hAnsi="Calibri" w:eastAsia="Calibri" w:cs="Calibri"/>
-              </w:rPr>
-            </w:pPr>
+              <w:pStyle w:val="LOnormal"/>
+              <w:spacing w:lineRule="auto" w:line="240" w:before="0" w:after="0"/>
+              <w:rPr>
+                <w:rFonts w:ascii="Calibri" w:hAnsi="Calibri" w:eastAsia="Calibri" w:cs="Calibri"/>
+              </w:rPr>
+            </w:pPr>
+            <w:r>
+              <w:rPr>
+                <w:rFonts w:eastAsia="Calibri" w:cs="Calibri"/>
+              </w:rPr>
+              <w:t xml:space="preserve">       </w:t>
+            </w:r>
             <w:r>
               <w:rPr>
                 <w:rFonts w:eastAsia="Calibri" w:cs="Calibri"/>
@@ -3011,12 +3125,18 @@
           </w:p>
           <w:p>
             <w:pPr>
-              <w:pStyle w:val="Normal1"/>
-              <w:spacing w:lineRule="auto" w:line="240" w:before="0" w:after="0"/>
-              <w:rPr>
-                <w:rFonts w:ascii="Calibri" w:hAnsi="Calibri" w:eastAsia="Calibri" w:cs="Calibri"/>
-              </w:rPr>
-            </w:pPr>
+              <w:pStyle w:val="LOnormal"/>
+              <w:spacing w:lineRule="auto" w:line="240" w:before="0" w:after="0"/>
+              <w:rPr>
+                <w:rFonts w:ascii="Calibri" w:hAnsi="Calibri" w:eastAsia="Calibri" w:cs="Calibri"/>
+              </w:rPr>
+            </w:pPr>
+            <w:r>
+              <w:rPr>
+                <w:rFonts w:eastAsia="Calibri" w:cs="Calibri"/>
+              </w:rPr>
+              <w:t xml:space="preserve">       </w:t>
+            </w:r>
             <w:r>
               <w:rPr>
                 <w:rFonts w:eastAsia="Calibri" w:cs="Calibri"/>
@@ -3026,12 +3146,18 @@
           </w:p>
           <w:p>
             <w:pPr>
-              <w:pStyle w:val="Normal1"/>
-              <w:spacing w:lineRule="auto" w:line="240" w:before="0" w:after="0"/>
-              <w:rPr>
-                <w:rFonts w:ascii="Calibri" w:hAnsi="Calibri" w:eastAsia="Calibri" w:cs="Calibri"/>
-              </w:rPr>
-            </w:pPr>
+              <w:pStyle w:val="LOnormal"/>
+              <w:spacing w:lineRule="auto" w:line="240" w:before="0" w:after="0"/>
+              <w:rPr>
+                <w:rFonts w:ascii="Calibri" w:hAnsi="Calibri" w:eastAsia="Calibri" w:cs="Calibri"/>
+              </w:rPr>
+            </w:pPr>
+            <w:r>
+              <w:rPr>
+                <w:rFonts w:eastAsia="Calibri" w:cs="Calibri"/>
+              </w:rPr>
+              <w:t xml:space="preserve">       </w:t>
+            </w:r>
             <w:r>
               <w:rPr>
                 <w:rFonts w:eastAsia="Calibri" w:cs="Calibri"/>
@@ -3041,12 +3167,18 @@
           </w:p>
           <w:p>
             <w:pPr>
-              <w:pStyle w:val="Normal1"/>
-              <w:spacing w:lineRule="auto" w:line="240" w:before="0" w:after="0"/>
-              <w:rPr>
-                <w:rFonts w:ascii="Calibri" w:hAnsi="Calibri" w:eastAsia="Calibri" w:cs="Calibri"/>
-              </w:rPr>
-            </w:pPr>
+              <w:pStyle w:val="LOnormal"/>
+              <w:spacing w:lineRule="auto" w:line="240" w:before="0" w:after="0"/>
+              <w:rPr>
+                <w:rFonts w:ascii="Calibri" w:hAnsi="Calibri" w:eastAsia="Calibri" w:cs="Calibri"/>
+              </w:rPr>
+            </w:pPr>
+            <w:r>
+              <w:rPr>
+                <w:rFonts w:eastAsia="Calibri" w:cs="Calibri"/>
+              </w:rPr>
+              <w:t xml:space="preserve">       </w:t>
+            </w:r>
             <w:r>
               <w:rPr>
                 <w:rFonts w:eastAsia="Calibri" w:cs="Calibri"/>
@@ -3056,12 +3188,18 @@
           </w:p>
           <w:p>
             <w:pPr>
-              <w:pStyle w:val="Normal1"/>
-              <w:spacing w:lineRule="auto" w:line="240" w:before="0" w:after="0"/>
-              <w:rPr>
-                <w:rFonts w:ascii="Calibri" w:hAnsi="Calibri" w:eastAsia="Calibri" w:cs="Calibri"/>
-              </w:rPr>
-            </w:pPr>
+              <w:pStyle w:val="LOnormal"/>
+              <w:spacing w:lineRule="auto" w:line="240" w:before="0" w:after="0"/>
+              <w:rPr>
+                <w:rFonts w:ascii="Calibri" w:hAnsi="Calibri" w:eastAsia="Calibri" w:cs="Calibri"/>
+              </w:rPr>
+            </w:pPr>
+            <w:r>
+              <w:rPr>
+                <w:rFonts w:eastAsia="Calibri" w:cs="Calibri"/>
+              </w:rPr>
+              <w:t xml:space="preserve">    </w:t>
+            </w:r>
             <w:r>
               <w:rPr>
                 <w:rFonts w:eastAsia="Calibri" w:cs="Calibri"/>
@@ -3071,7 +3209,7 @@
           </w:p>
           <w:p>
             <w:pPr>
-              <w:pStyle w:val="Normal1"/>
+              <w:pStyle w:val="LOnormal"/>
               <w:spacing w:lineRule="auto" w:line="240" w:before="0" w:after="0"/>
               <w:rPr>
                 <w:rFonts w:ascii="Calibri" w:hAnsi="Calibri" w:eastAsia="Calibri" w:cs="Calibri"/>
@@ -3086,12 +3224,18 @@
           </w:p>
           <w:p>
             <w:pPr>
-              <w:pStyle w:val="Normal1"/>
-              <w:spacing w:lineRule="auto" w:line="240" w:before="0" w:after="0"/>
-              <w:rPr>
-                <w:rFonts w:ascii="Calibri" w:hAnsi="Calibri" w:eastAsia="Calibri" w:cs="Calibri"/>
-              </w:rPr>
-            </w:pPr>
+              <w:pStyle w:val="LOnormal"/>
+              <w:spacing w:lineRule="auto" w:line="240" w:before="0" w:after="0"/>
+              <w:rPr>
+                <w:rFonts w:ascii="Calibri" w:hAnsi="Calibri" w:eastAsia="Calibri" w:cs="Calibri"/>
+              </w:rPr>
+            </w:pPr>
+            <w:r>
+              <w:rPr>
+                <w:rFonts w:eastAsia="Calibri" w:cs="Calibri"/>
+              </w:rPr>
+              <w:t xml:space="preserve">    </w:t>
+            </w:r>
             <w:r>
               <w:rPr>
                 <w:rFonts w:eastAsia="Calibri" w:cs="Calibri"/>
@@ -3101,12 +3245,18 @@
           </w:p>
           <w:p>
             <w:pPr>
-              <w:pStyle w:val="Normal1"/>
-              <w:spacing w:lineRule="auto" w:line="240" w:before="0" w:after="0"/>
-              <w:rPr>
-                <w:rFonts w:ascii="Calibri" w:hAnsi="Calibri" w:eastAsia="Calibri" w:cs="Calibri"/>
-              </w:rPr>
-            </w:pPr>
+              <w:pStyle w:val="LOnormal"/>
+              <w:spacing w:lineRule="auto" w:line="240" w:before="0" w:after="0"/>
+              <w:rPr>
+                <w:rFonts w:ascii="Calibri" w:hAnsi="Calibri" w:eastAsia="Calibri" w:cs="Calibri"/>
+              </w:rPr>
+            </w:pPr>
+            <w:r>
+              <w:rPr>
+                <w:rFonts w:eastAsia="Calibri" w:cs="Calibri"/>
+              </w:rPr>
+              <w:t xml:space="preserve">    </w:t>
+            </w:r>
             <w:r>
               <w:rPr>
                 <w:rFonts w:eastAsia="Calibri" w:cs="Calibri"/>
@@ -3116,12 +3266,18 @@
           </w:p>
           <w:p>
             <w:pPr>
-              <w:pStyle w:val="Normal1"/>
-              <w:spacing w:lineRule="auto" w:line="240" w:before="0" w:after="0"/>
-              <w:rPr>
-                <w:rFonts w:ascii="Calibri" w:hAnsi="Calibri" w:eastAsia="Calibri" w:cs="Calibri"/>
-              </w:rPr>
-            </w:pPr>
+              <w:pStyle w:val="LOnormal"/>
+              <w:spacing w:lineRule="auto" w:line="240" w:before="0" w:after="0"/>
+              <w:rPr>
+                <w:rFonts w:ascii="Calibri" w:hAnsi="Calibri" w:eastAsia="Calibri" w:cs="Calibri"/>
+              </w:rPr>
+            </w:pPr>
+            <w:r>
+              <w:rPr>
+                <w:rFonts w:eastAsia="Calibri" w:cs="Calibri"/>
+              </w:rPr>
+              <w:t xml:space="preserve">    </w:t>
+            </w:r>
             <w:r>
               <w:rPr>
                 <w:rFonts w:eastAsia="Calibri" w:cs="Calibri"/>
@@ -3131,12 +3287,18 @@
           </w:p>
           <w:p>
             <w:pPr>
-              <w:pStyle w:val="Normal1"/>
-              <w:spacing w:lineRule="auto" w:line="240" w:before="0" w:after="0"/>
-              <w:rPr>
-                <w:rFonts w:ascii="Calibri" w:hAnsi="Calibri" w:eastAsia="Calibri" w:cs="Calibri"/>
-              </w:rPr>
-            </w:pPr>
+              <w:pStyle w:val="LOnormal"/>
+              <w:spacing w:lineRule="auto" w:line="240" w:before="0" w:after="0"/>
+              <w:rPr>
+                <w:rFonts w:ascii="Calibri" w:hAnsi="Calibri" w:eastAsia="Calibri" w:cs="Calibri"/>
+              </w:rPr>
+            </w:pPr>
+            <w:r>
+              <w:rPr>
+                <w:rFonts w:eastAsia="Calibri" w:cs="Calibri"/>
+              </w:rPr>
+              <w:t xml:space="preserve">    </w:t>
+            </w:r>
             <w:r>
               <w:rPr>
                 <w:rFonts w:eastAsia="Calibri" w:cs="Calibri"/>
@@ -3146,12 +3308,18 @@
           </w:p>
           <w:p>
             <w:pPr>
-              <w:pStyle w:val="Normal1"/>
-              <w:spacing w:lineRule="auto" w:line="240" w:before="0" w:after="0"/>
-              <w:rPr>
-                <w:rFonts w:ascii="Calibri" w:hAnsi="Calibri" w:eastAsia="Calibri" w:cs="Calibri"/>
-              </w:rPr>
-            </w:pPr>
+              <w:pStyle w:val="LOnormal"/>
+              <w:spacing w:lineRule="auto" w:line="240" w:before="0" w:after="0"/>
+              <w:rPr>
+                <w:rFonts w:ascii="Calibri" w:hAnsi="Calibri" w:eastAsia="Calibri" w:cs="Calibri"/>
+              </w:rPr>
+            </w:pPr>
+            <w:r>
+              <w:rPr>
+                <w:rFonts w:eastAsia="Calibri" w:cs="Calibri"/>
+              </w:rPr>
+              <w:t xml:space="preserve">       </w:t>
+            </w:r>
             <w:r>
               <w:rPr>
                 <w:rFonts w:eastAsia="Calibri" w:cs="Calibri"/>
@@ -3161,12 +3329,18 @@
           </w:p>
           <w:p>
             <w:pPr>
-              <w:pStyle w:val="Normal1"/>
-              <w:spacing w:lineRule="auto" w:line="240" w:before="0" w:after="0"/>
-              <w:rPr>
-                <w:rFonts w:ascii="Calibri" w:hAnsi="Calibri" w:eastAsia="Calibri" w:cs="Calibri"/>
-              </w:rPr>
-            </w:pPr>
+              <w:pStyle w:val="LOnormal"/>
+              <w:spacing w:lineRule="auto" w:line="240" w:before="0" w:after="0"/>
+              <w:rPr>
+                <w:rFonts w:ascii="Calibri" w:hAnsi="Calibri" w:eastAsia="Calibri" w:cs="Calibri"/>
+              </w:rPr>
+            </w:pPr>
+            <w:r>
+              <w:rPr>
+                <w:rFonts w:eastAsia="Calibri" w:cs="Calibri"/>
+              </w:rPr>
+              <w:t xml:space="preserve">       </w:t>
+            </w:r>
             <w:r>
               <w:rPr>
                 <w:rFonts w:eastAsia="Calibri" w:cs="Calibri"/>
@@ -3176,12 +3350,18 @@
           </w:p>
           <w:p>
             <w:pPr>
-              <w:pStyle w:val="Normal1"/>
-              <w:spacing w:lineRule="auto" w:line="240" w:before="0" w:after="0"/>
-              <w:rPr>
-                <w:rFonts w:ascii="Calibri" w:hAnsi="Calibri" w:eastAsia="Calibri" w:cs="Calibri"/>
-              </w:rPr>
-            </w:pPr>
+              <w:pStyle w:val="LOnormal"/>
+              <w:spacing w:lineRule="auto" w:line="240" w:before="0" w:after="0"/>
+              <w:rPr>
+                <w:rFonts w:ascii="Calibri" w:hAnsi="Calibri" w:eastAsia="Calibri" w:cs="Calibri"/>
+              </w:rPr>
+            </w:pPr>
+            <w:r>
+              <w:rPr>
+                <w:rFonts w:eastAsia="Calibri" w:cs="Calibri"/>
+              </w:rPr>
+              <w:t xml:space="preserve">       </w:t>
+            </w:r>
             <w:r>
               <w:rPr>
                 <w:rFonts w:eastAsia="Calibri" w:cs="Calibri"/>
@@ -3191,12 +3371,18 @@
           </w:p>
           <w:p>
             <w:pPr>
-              <w:pStyle w:val="Normal1"/>
-              <w:spacing w:lineRule="auto" w:line="240" w:before="0" w:after="0"/>
-              <w:rPr>
-                <w:rFonts w:ascii="Calibri" w:hAnsi="Calibri" w:eastAsia="Calibri" w:cs="Calibri"/>
-              </w:rPr>
-            </w:pPr>
+              <w:pStyle w:val="LOnormal"/>
+              <w:spacing w:lineRule="auto" w:line="240" w:before="0" w:after="0"/>
+              <w:rPr>
+                <w:rFonts w:ascii="Calibri" w:hAnsi="Calibri" w:eastAsia="Calibri" w:cs="Calibri"/>
+              </w:rPr>
+            </w:pPr>
+            <w:r>
+              <w:rPr>
+                <w:rFonts w:eastAsia="Calibri" w:cs="Calibri"/>
+              </w:rPr>
+              <w:t xml:space="preserve">       </w:t>
+            </w:r>
             <w:r>
               <w:rPr>
                 <w:rFonts w:eastAsia="Calibri" w:cs="Calibri"/>
@@ -3206,12 +3392,18 @@
           </w:p>
           <w:p>
             <w:pPr>
-              <w:pStyle w:val="Normal1"/>
-              <w:spacing w:lineRule="auto" w:line="240" w:before="0" w:after="0"/>
-              <w:rPr>
-                <w:rFonts w:ascii="Calibri" w:hAnsi="Calibri" w:eastAsia="Calibri" w:cs="Calibri"/>
-              </w:rPr>
-            </w:pPr>
+              <w:pStyle w:val="LOnormal"/>
+              <w:spacing w:lineRule="auto" w:line="240" w:before="0" w:after="0"/>
+              <w:rPr>
+                <w:rFonts w:ascii="Calibri" w:hAnsi="Calibri" w:eastAsia="Calibri" w:cs="Calibri"/>
+              </w:rPr>
+            </w:pPr>
+            <w:r>
+              <w:rPr>
+                <w:rFonts w:eastAsia="Calibri" w:cs="Calibri"/>
+              </w:rPr>
+              <w:t xml:space="preserve">       </w:t>
+            </w:r>
             <w:r>
               <w:rPr>
                 <w:rFonts w:eastAsia="Calibri" w:cs="Calibri"/>
@@ -3221,12 +3413,18 @@
           </w:p>
           <w:p>
             <w:pPr>
-              <w:pStyle w:val="Normal1"/>
-              <w:spacing w:lineRule="auto" w:line="240" w:before="0" w:after="0"/>
-              <w:rPr>
-                <w:rFonts w:ascii="Calibri" w:hAnsi="Calibri" w:eastAsia="Calibri" w:cs="Calibri"/>
-              </w:rPr>
-            </w:pPr>
+              <w:pStyle w:val="LOnormal"/>
+              <w:spacing w:lineRule="auto" w:line="240" w:before="0" w:after="0"/>
+              <w:rPr>
+                <w:rFonts w:ascii="Calibri" w:hAnsi="Calibri" w:eastAsia="Calibri" w:cs="Calibri"/>
+              </w:rPr>
+            </w:pPr>
+            <w:r>
+              <w:rPr>
+                <w:rFonts w:eastAsia="Calibri" w:cs="Calibri"/>
+              </w:rPr>
+              <w:t xml:space="preserve">       </w:t>
+            </w:r>
             <w:r>
               <w:rPr>
                 <w:rFonts w:eastAsia="Calibri" w:cs="Calibri"/>
@@ -3236,7 +3434,7 @@
           </w:p>
           <w:p>
             <w:pPr>
-              <w:pStyle w:val="Normal1"/>
+              <w:pStyle w:val="LOnormal"/>
               <w:spacing w:lineRule="auto" w:line="240" w:before="0" w:after="0"/>
               <w:rPr>
                 <w:rFonts w:ascii="Calibri" w:hAnsi="Calibri" w:eastAsia="Calibri" w:cs="Calibri"/>
@@ -3251,7 +3449,7 @@
           </w:p>
           <w:p>
             <w:pPr>
-              <w:pStyle w:val="Normal1"/>
+              <w:pStyle w:val="LOnormal"/>
               <w:spacing w:lineRule="auto" w:line="240" w:before="0" w:after="0"/>
               <w:rPr>
                 <w:rFonts w:ascii="Calibri" w:hAnsi="Calibri" w:eastAsia="Calibri" w:cs="Calibri"/>
@@ -3266,7 +3464,7 @@
           </w:p>
           <w:p>
             <w:pPr>
-              <w:pStyle w:val="Normal1"/>
+              <w:pStyle w:val="LOnormal"/>
               <w:spacing w:lineRule="auto" w:line="240" w:before="0" w:after="0"/>
               <w:rPr>
                 <w:rFonts w:ascii="Calibri" w:hAnsi="Calibri" w:eastAsia="Calibri" w:cs="Calibri"/>
@@ -3281,12 +3479,18 @@
           </w:p>
           <w:p>
             <w:pPr>
-              <w:pStyle w:val="Normal1"/>
-              <w:spacing w:lineRule="auto" w:line="240" w:before="0" w:after="0"/>
-              <w:rPr>
-                <w:rFonts w:ascii="Calibri" w:hAnsi="Calibri" w:eastAsia="Calibri" w:cs="Calibri"/>
-              </w:rPr>
-            </w:pPr>
+              <w:pStyle w:val="LOnormal"/>
+              <w:spacing w:lineRule="auto" w:line="240" w:before="0" w:after="0"/>
+              <w:rPr>
+                <w:rFonts w:ascii="Calibri" w:hAnsi="Calibri" w:eastAsia="Calibri" w:cs="Calibri"/>
+              </w:rPr>
+            </w:pPr>
+            <w:r>
+              <w:rPr>
+                <w:rFonts w:eastAsia="Calibri" w:cs="Calibri"/>
+              </w:rPr>
+              <w:t xml:space="preserve">    </w:t>
+            </w:r>
             <w:r>
               <w:rPr>
                 <w:rFonts w:eastAsia="Calibri" w:cs="Calibri"/>
@@ -3296,12 +3500,18 @@
           </w:p>
           <w:p>
             <w:pPr>
-              <w:pStyle w:val="Normal1"/>
-              <w:spacing w:lineRule="auto" w:line="240" w:before="0" w:after="0"/>
-              <w:rPr>
-                <w:rFonts w:ascii="Calibri" w:hAnsi="Calibri" w:eastAsia="Calibri" w:cs="Calibri"/>
-              </w:rPr>
-            </w:pPr>
+              <w:pStyle w:val="LOnormal"/>
+              <w:spacing w:lineRule="auto" w:line="240" w:before="0" w:after="0"/>
+              <w:rPr>
+                <w:rFonts w:ascii="Calibri" w:hAnsi="Calibri" w:eastAsia="Calibri" w:cs="Calibri"/>
+              </w:rPr>
+            </w:pPr>
+            <w:r>
+              <w:rPr>
+                <w:rFonts w:eastAsia="Calibri" w:cs="Calibri"/>
+              </w:rPr>
+              <w:t xml:space="preserve">    </w:t>
+            </w:r>
             <w:r>
               <w:rPr>
                 <w:rFonts w:eastAsia="Calibri" w:cs="Calibri"/>
@@ -3311,12 +3521,18 @@
           </w:p>
           <w:p>
             <w:pPr>
-              <w:pStyle w:val="Normal1"/>
-              <w:spacing w:lineRule="auto" w:line="240" w:before="0" w:after="0"/>
-              <w:rPr>
-                <w:rFonts w:ascii="Calibri" w:hAnsi="Calibri" w:eastAsia="Calibri" w:cs="Calibri"/>
-              </w:rPr>
-            </w:pPr>
+              <w:pStyle w:val="LOnormal"/>
+              <w:spacing w:lineRule="auto" w:line="240" w:before="0" w:after="0"/>
+              <w:rPr>
+                <w:rFonts w:ascii="Calibri" w:hAnsi="Calibri" w:eastAsia="Calibri" w:cs="Calibri"/>
+              </w:rPr>
+            </w:pPr>
+            <w:r>
+              <w:rPr>
+                <w:rFonts w:eastAsia="Calibri" w:cs="Calibri"/>
+              </w:rPr>
+              <w:t xml:space="preserve">      </w:t>
+            </w:r>
             <w:r>
               <w:rPr>
                 <w:rFonts w:eastAsia="Calibri" w:cs="Calibri"/>
@@ -3326,12 +3542,18 @@
           </w:p>
           <w:p>
             <w:pPr>
-              <w:pStyle w:val="Normal1"/>
-              <w:spacing w:lineRule="auto" w:line="240" w:before="0" w:after="0"/>
-              <w:rPr>
-                <w:rFonts w:ascii="Calibri" w:hAnsi="Calibri" w:eastAsia="Calibri" w:cs="Calibri"/>
-              </w:rPr>
-            </w:pPr>
+              <w:pStyle w:val="LOnormal"/>
+              <w:spacing w:lineRule="auto" w:line="240" w:before="0" w:after="0"/>
+              <w:rPr>
+                <w:rFonts w:ascii="Calibri" w:hAnsi="Calibri" w:eastAsia="Calibri" w:cs="Calibri"/>
+              </w:rPr>
+            </w:pPr>
+            <w:r>
+              <w:rPr>
+                <w:rFonts w:eastAsia="Calibri" w:cs="Calibri"/>
+              </w:rPr>
+              <w:t xml:space="preserve">      </w:t>
+            </w:r>
             <w:r>
               <w:rPr>
                 <w:rFonts w:eastAsia="Calibri" w:cs="Calibri"/>
@@ -3341,12 +3563,18 @@
           </w:p>
           <w:p>
             <w:pPr>
-              <w:pStyle w:val="Normal1"/>
-              <w:spacing w:lineRule="auto" w:line="240" w:before="0" w:after="0"/>
-              <w:rPr>
-                <w:rFonts w:ascii="Calibri" w:hAnsi="Calibri" w:eastAsia="Calibri" w:cs="Calibri"/>
-              </w:rPr>
-            </w:pPr>
+              <w:pStyle w:val="LOnormal"/>
+              <w:spacing w:lineRule="auto" w:line="240" w:before="0" w:after="0"/>
+              <w:rPr>
+                <w:rFonts w:ascii="Calibri" w:hAnsi="Calibri" w:eastAsia="Calibri" w:cs="Calibri"/>
+              </w:rPr>
+            </w:pPr>
+            <w:r>
+              <w:rPr>
+                <w:rFonts w:eastAsia="Calibri" w:cs="Calibri"/>
+              </w:rPr>
+              <w:t xml:space="preserve">      </w:t>
+            </w:r>
             <w:r>
               <w:rPr>
                 <w:rFonts w:eastAsia="Calibri" w:cs="Calibri"/>
@@ -3356,7 +3584,7 @@
           </w:p>
           <w:p>
             <w:pPr>
-              <w:pStyle w:val="Normal1"/>
+              <w:pStyle w:val="LOnormal"/>
               <w:spacing w:lineRule="auto" w:line="240" w:before="0" w:after="0"/>
               <w:rPr>
                 <w:rFonts w:ascii="Calibri" w:hAnsi="Calibri" w:eastAsia="Calibri" w:cs="Calibri"/>
@@ -3371,12 +3599,18 @@
           </w:p>
           <w:p>
             <w:pPr>
-              <w:pStyle w:val="Normal1"/>
-              <w:spacing w:lineRule="auto" w:line="240" w:before="0" w:after="0"/>
-              <w:rPr>
-                <w:rFonts w:ascii="Calibri" w:hAnsi="Calibri" w:eastAsia="Calibri" w:cs="Calibri"/>
-              </w:rPr>
-            </w:pPr>
+              <w:pStyle w:val="LOnormal"/>
+              <w:spacing w:lineRule="auto" w:line="240" w:before="0" w:after="0"/>
+              <w:rPr>
+                <w:rFonts w:ascii="Calibri" w:hAnsi="Calibri" w:eastAsia="Calibri" w:cs="Calibri"/>
+              </w:rPr>
+            </w:pPr>
+            <w:r>
+              <w:rPr>
+                <w:rFonts w:eastAsia="Calibri" w:cs="Calibri"/>
+              </w:rPr>
+              <w:t xml:space="preserve">    </w:t>
+            </w:r>
             <w:r>
               <w:rPr>
                 <w:rFonts w:eastAsia="Calibri" w:cs="Calibri"/>
@@ -3386,12 +3620,18 @@
           </w:p>
           <w:p>
             <w:pPr>
-              <w:pStyle w:val="Normal1"/>
-              <w:spacing w:lineRule="auto" w:line="240" w:before="0" w:after="0"/>
-              <w:rPr>
-                <w:rFonts w:ascii="Calibri" w:hAnsi="Calibri" w:eastAsia="Calibri" w:cs="Calibri"/>
-              </w:rPr>
-            </w:pPr>
+              <w:pStyle w:val="LOnormal"/>
+              <w:spacing w:lineRule="auto" w:line="240" w:before="0" w:after="0"/>
+              <w:rPr>
+                <w:rFonts w:ascii="Calibri" w:hAnsi="Calibri" w:eastAsia="Calibri" w:cs="Calibri"/>
+              </w:rPr>
+            </w:pPr>
+            <w:r>
+              <w:rPr>
+                <w:rFonts w:eastAsia="Calibri" w:cs="Calibri"/>
+              </w:rPr>
+              <w:t xml:space="preserve">    </w:t>
+            </w:r>
             <w:r>
               <w:rPr>
                 <w:rFonts w:eastAsia="Calibri" w:cs="Calibri"/>
@@ -3401,12 +3641,18 @@
           </w:p>
           <w:p>
             <w:pPr>
-              <w:pStyle w:val="Normal1"/>
-              <w:spacing w:lineRule="auto" w:line="240" w:before="0" w:after="0"/>
-              <w:rPr>
-                <w:rFonts w:ascii="Calibri" w:hAnsi="Calibri" w:eastAsia="Calibri" w:cs="Calibri"/>
-              </w:rPr>
-            </w:pPr>
+              <w:pStyle w:val="LOnormal"/>
+              <w:spacing w:lineRule="auto" w:line="240" w:before="0" w:after="0"/>
+              <w:rPr>
+                <w:rFonts w:ascii="Calibri" w:hAnsi="Calibri" w:eastAsia="Calibri" w:cs="Calibri"/>
+              </w:rPr>
+            </w:pPr>
+            <w:r>
+              <w:rPr>
+                <w:rFonts w:eastAsia="Calibri" w:cs="Calibri"/>
+              </w:rPr>
+              <w:t xml:space="preserve">    </w:t>
+            </w:r>
             <w:r>
               <w:rPr>
                 <w:rFonts w:eastAsia="Calibri" w:cs="Calibri"/>
@@ -3416,12 +3662,18 @@
           </w:p>
           <w:p>
             <w:pPr>
-              <w:pStyle w:val="Normal1"/>
-              <w:spacing w:lineRule="auto" w:line="240" w:before="0" w:after="0"/>
-              <w:rPr>
-                <w:rFonts w:ascii="Calibri" w:hAnsi="Calibri" w:eastAsia="Calibri" w:cs="Calibri"/>
-              </w:rPr>
-            </w:pPr>
+              <w:pStyle w:val="LOnormal"/>
+              <w:spacing w:lineRule="auto" w:line="240" w:before="0" w:after="0"/>
+              <w:rPr>
+                <w:rFonts w:ascii="Calibri" w:hAnsi="Calibri" w:eastAsia="Calibri" w:cs="Calibri"/>
+              </w:rPr>
+            </w:pPr>
+            <w:r>
+              <w:rPr>
+                <w:rFonts w:eastAsia="Calibri" w:cs="Calibri"/>
+              </w:rPr>
+              <w:t xml:space="preserve">    </w:t>
+            </w:r>
             <w:r>
               <w:rPr>
                 <w:rFonts w:eastAsia="Calibri" w:cs="Calibri"/>
@@ -3431,12 +3683,18 @@
           </w:p>
           <w:p>
             <w:pPr>
-              <w:pStyle w:val="Normal1"/>
-              <w:spacing w:lineRule="auto" w:line="240" w:before="0" w:after="0"/>
-              <w:rPr>
-                <w:rFonts w:ascii="Calibri" w:hAnsi="Calibri" w:eastAsia="Calibri" w:cs="Calibri"/>
-              </w:rPr>
-            </w:pPr>
+              <w:pStyle w:val="LOnormal"/>
+              <w:spacing w:lineRule="auto" w:line="240" w:before="0" w:after="0"/>
+              <w:rPr>
+                <w:rFonts w:ascii="Calibri" w:hAnsi="Calibri" w:eastAsia="Calibri" w:cs="Calibri"/>
+              </w:rPr>
+            </w:pPr>
+            <w:r>
+              <w:rPr>
+                <w:rFonts w:eastAsia="Calibri" w:cs="Calibri"/>
+              </w:rPr>
+              <w:t xml:space="preserve">    </w:t>
+            </w:r>
             <w:r>
               <w:rPr>
                 <w:rFonts w:eastAsia="Calibri" w:cs="Calibri"/>
@@ -3446,12 +3704,18 @@
           </w:p>
           <w:p>
             <w:pPr>
-              <w:pStyle w:val="Normal1"/>
-              <w:spacing w:lineRule="auto" w:line="240" w:before="0" w:after="0"/>
-              <w:rPr>
-                <w:rFonts w:ascii="Calibri" w:hAnsi="Calibri" w:eastAsia="Calibri" w:cs="Calibri"/>
-              </w:rPr>
-            </w:pPr>
+              <w:pStyle w:val="LOnormal"/>
+              <w:spacing w:lineRule="auto" w:line="240" w:before="0" w:after="0"/>
+              <w:rPr>
+                <w:rFonts w:ascii="Calibri" w:hAnsi="Calibri" w:eastAsia="Calibri" w:cs="Calibri"/>
+              </w:rPr>
+            </w:pPr>
+            <w:r>
+              <w:rPr>
+                <w:rFonts w:eastAsia="Calibri" w:cs="Calibri"/>
+              </w:rPr>
+              <w:t xml:space="preserve">    </w:t>
+            </w:r>
             <w:r>
               <w:rPr>
                 <w:rFonts w:eastAsia="Calibri" w:cs="Calibri"/>
@@ -3461,12 +3725,18 @@
           </w:p>
           <w:p>
             <w:pPr>
-              <w:pStyle w:val="Normal1"/>
-              <w:spacing w:lineRule="auto" w:line="240" w:before="0" w:after="0"/>
-              <w:rPr>
-                <w:rFonts w:ascii="Calibri" w:hAnsi="Calibri" w:eastAsia="Calibri" w:cs="Calibri"/>
-              </w:rPr>
-            </w:pPr>
+              <w:pStyle w:val="LOnormal"/>
+              <w:spacing w:lineRule="auto" w:line="240" w:before="0" w:after="0"/>
+              <w:rPr>
+                <w:rFonts w:ascii="Calibri" w:hAnsi="Calibri" w:eastAsia="Calibri" w:cs="Calibri"/>
+              </w:rPr>
+            </w:pPr>
+            <w:r>
+              <w:rPr>
+                <w:rFonts w:eastAsia="Calibri" w:cs="Calibri"/>
+              </w:rPr>
+              <w:t xml:space="preserve">    </w:t>
+            </w:r>
             <w:r>
               <w:rPr>
                 <w:rFonts w:eastAsia="Calibri" w:cs="Calibri"/>
@@ -3476,12 +3746,18 @@
           </w:p>
           <w:p>
             <w:pPr>
-              <w:pStyle w:val="Normal1"/>
-              <w:spacing w:lineRule="auto" w:line="240" w:before="0" w:after="0"/>
-              <w:rPr>
-                <w:rFonts w:ascii="Calibri" w:hAnsi="Calibri" w:eastAsia="Calibri" w:cs="Calibri"/>
-              </w:rPr>
-            </w:pPr>
+              <w:pStyle w:val="LOnormal"/>
+              <w:spacing w:lineRule="auto" w:line="240" w:before="0" w:after="0"/>
+              <w:rPr>
+                <w:rFonts w:ascii="Calibri" w:hAnsi="Calibri" w:eastAsia="Calibri" w:cs="Calibri"/>
+              </w:rPr>
+            </w:pPr>
+            <w:r>
+              <w:rPr>
+                <w:rFonts w:eastAsia="Calibri" w:cs="Calibri"/>
+              </w:rPr>
+              <w:t xml:space="preserve">    </w:t>
+            </w:r>
             <w:r>
               <w:rPr>
                 <w:rFonts w:eastAsia="Calibri" w:cs="Calibri"/>
@@ -3491,7 +3767,7 @@
           </w:p>
           <w:p>
             <w:pPr>
-              <w:pStyle w:val="Normal1"/>
+              <w:pStyle w:val="LOnormal"/>
               <w:spacing w:lineRule="auto" w:line="240" w:before="0" w:after="0"/>
               <w:rPr>
                 <w:rFonts w:ascii="Calibri" w:hAnsi="Calibri" w:eastAsia="Calibri" w:cs="Calibri"/>
@@ -3506,12 +3782,18 @@
           </w:p>
           <w:p>
             <w:pPr>
-              <w:pStyle w:val="Normal1"/>
-              <w:spacing w:lineRule="auto" w:line="240" w:before="0" w:after="0"/>
-              <w:rPr>
-                <w:rFonts w:ascii="Calibri" w:hAnsi="Calibri" w:eastAsia="Calibri" w:cs="Calibri"/>
-              </w:rPr>
-            </w:pPr>
+              <w:pStyle w:val="LOnormal"/>
+              <w:spacing w:lineRule="auto" w:line="240" w:before="0" w:after="0"/>
+              <w:rPr>
+                <w:rFonts w:ascii="Calibri" w:hAnsi="Calibri" w:eastAsia="Calibri" w:cs="Calibri"/>
+              </w:rPr>
+            </w:pPr>
+            <w:r>
+              <w:rPr>
+                <w:rFonts w:eastAsia="Calibri" w:cs="Calibri"/>
+              </w:rPr>
+              <w:t xml:space="preserve">   </w:t>
+            </w:r>
             <w:r>
               <w:rPr>
                 <w:rFonts w:eastAsia="Calibri" w:cs="Calibri"/>
@@ -3521,12 +3803,18 @@
           </w:p>
           <w:p>
             <w:pPr>
-              <w:pStyle w:val="Normal1"/>
-              <w:spacing w:lineRule="auto" w:line="240" w:before="0" w:after="0"/>
-              <w:rPr>
-                <w:rFonts w:ascii="Calibri" w:hAnsi="Calibri" w:eastAsia="Calibri" w:cs="Calibri"/>
-              </w:rPr>
-            </w:pPr>
+              <w:pStyle w:val="LOnormal"/>
+              <w:spacing w:lineRule="auto" w:line="240" w:before="0" w:after="0"/>
+              <w:rPr>
+                <w:rFonts w:ascii="Calibri" w:hAnsi="Calibri" w:eastAsia="Calibri" w:cs="Calibri"/>
+              </w:rPr>
+            </w:pPr>
+            <w:r>
+              <w:rPr>
+                <w:rFonts w:eastAsia="Calibri" w:cs="Calibri"/>
+              </w:rPr>
+              <w:t xml:space="preserve">   </w:t>
+            </w:r>
             <w:r>
               <w:rPr>
                 <w:rFonts w:eastAsia="Calibri" w:cs="Calibri"/>
@@ -3536,12 +3824,18 @@
           </w:p>
           <w:p>
             <w:pPr>
-              <w:pStyle w:val="Normal1"/>
-              <w:spacing w:lineRule="auto" w:line="240" w:before="0" w:after="0"/>
-              <w:rPr>
-                <w:rFonts w:ascii="Calibri" w:hAnsi="Calibri" w:eastAsia="Calibri" w:cs="Calibri"/>
-              </w:rPr>
-            </w:pPr>
+              <w:pStyle w:val="LOnormal"/>
+              <w:spacing w:lineRule="auto" w:line="240" w:before="0" w:after="0"/>
+              <w:rPr>
+                <w:rFonts w:ascii="Calibri" w:hAnsi="Calibri" w:eastAsia="Calibri" w:cs="Calibri"/>
+              </w:rPr>
+            </w:pPr>
+            <w:r>
+              <w:rPr>
+                <w:rFonts w:eastAsia="Calibri" w:cs="Calibri"/>
+              </w:rPr>
+              <w:t xml:space="preserve">   </w:t>
+            </w:r>
             <w:r>
               <w:rPr>
                 <w:rFonts w:eastAsia="Calibri" w:cs="Calibri"/>
@@ -3551,12 +3845,18 @@
           </w:p>
           <w:p>
             <w:pPr>
-              <w:pStyle w:val="Normal1"/>
-              <w:spacing w:lineRule="auto" w:line="240" w:before="0" w:after="0"/>
-              <w:rPr>
-                <w:rFonts w:ascii="Calibri" w:hAnsi="Calibri" w:eastAsia="Calibri" w:cs="Calibri"/>
-              </w:rPr>
-            </w:pPr>
+              <w:pStyle w:val="LOnormal"/>
+              <w:spacing w:lineRule="auto" w:line="240" w:before="0" w:after="0"/>
+              <w:rPr>
+                <w:rFonts w:ascii="Calibri" w:hAnsi="Calibri" w:eastAsia="Calibri" w:cs="Calibri"/>
+              </w:rPr>
+            </w:pPr>
+            <w:r>
+              <w:rPr>
+                <w:rFonts w:eastAsia="Calibri" w:cs="Calibri"/>
+              </w:rPr>
+              <w:t xml:space="preserve">     </w:t>
+            </w:r>
             <w:r>
               <w:rPr>
                 <w:rFonts w:eastAsia="Calibri" w:cs="Calibri"/>
@@ -3566,7 +3866,7 @@
           </w:p>
           <w:p>
             <w:pPr>
-              <w:pStyle w:val="Normal1"/>
+              <w:pStyle w:val="LOnormal"/>
               <w:spacing w:lineRule="auto" w:line="240" w:before="0" w:after="0"/>
               <w:rPr>
                 <w:rFonts w:ascii="Calibri" w:hAnsi="Calibri" w:eastAsia="Calibri" w:cs="Calibri"/>
@@ -3601,7 +3901,7 @@
           </w:tcPr>
           <w:p>
             <w:pPr>
-              <w:pStyle w:val="Normal1"/>
+              <w:pStyle w:val="LOnormal"/>
               <w:spacing w:lineRule="auto" w:line="240" w:before="0" w:after="0"/>
               <w:rPr>
                 <w:rFonts w:ascii="Calibri" w:hAnsi="Calibri" w:eastAsia="Calibri" w:cs="Calibri"/>
@@ -3620,7 +3920,7 @@
           </w:p>
           <w:p>
             <w:pPr>
-              <w:pStyle w:val="Normal1"/>
+              <w:pStyle w:val="LOnormal"/>
               <w:spacing w:lineRule="auto" w:line="240" w:before="0" w:after="0"/>
               <w:jc w:val="both"/>
               <w:rPr>
@@ -3637,7 +3937,7 @@
           </w:p>
           <w:p>
             <w:pPr>
-              <w:pStyle w:val="Normal1"/>
+              <w:pStyle w:val="LOnormal"/>
               <w:numPr>
                 <w:ilvl w:val="0"/>
                 <w:numId w:val="10"/>
@@ -3668,7 +3968,7 @@
           </w:p>
           <w:p>
             <w:pPr>
-              <w:pStyle w:val="Normal1"/>
+              <w:pStyle w:val="LOnormal"/>
               <w:spacing w:lineRule="auto" w:line="240" w:before="0" w:after="0"/>
               <w:ind w:left="360" w:hanging="0"/>
               <w:jc w:val="both"/>
@@ -3686,7 +3986,7 @@
           </w:p>
           <w:p>
             <w:pPr>
-              <w:pStyle w:val="Normal1"/>
+              <w:pStyle w:val="LOnormal"/>
               <w:numPr>
                 <w:ilvl w:val="0"/>
                 <w:numId w:val="10"/>
@@ -3734,7 +4034,7 @@
           </w:tcPr>
           <w:p>
             <w:pPr>
-              <w:pStyle w:val="Normal1"/>
+              <w:pStyle w:val="LOnormal"/>
               <w:spacing w:lineRule="auto" w:line="240" w:before="0" w:after="0"/>
               <w:rPr>
                 <w:rFonts w:ascii="Calibri" w:hAnsi="Calibri" w:eastAsia="Calibri" w:cs="Calibri"/>
@@ -3753,21 +4053,21 @@
           </w:p>
           <w:p>
             <w:pPr>
-              <w:pStyle w:val="Normal1"/>
-              <w:spacing w:lineRule="auto" w:line="240" w:before="0" w:after="0"/>
-              <w:rPr>
-                <w:rFonts w:ascii="Calibri" w:hAnsi="Calibri" w:eastAsia="Calibri" w:cs="Calibri"/>
-              </w:rPr>
-            </w:pPr>
-            <w:r>
-              <w:rPr>
-                <w:rFonts w:eastAsia="Calibri" w:cs="Calibri"/>
-              </w:rPr>
-            </w:r>
-          </w:p>
-          <w:p>
-            <w:pPr>
-              <w:pStyle w:val="Normal1"/>
+              <w:pStyle w:val="LOnormal"/>
+              <w:spacing w:lineRule="auto" w:line="240" w:before="0" w:after="0"/>
+              <w:rPr>
+                <w:rFonts w:ascii="Calibri" w:hAnsi="Calibri" w:eastAsia="Calibri" w:cs="Calibri"/>
+              </w:rPr>
+            </w:pPr>
+            <w:r>
+              <w:rPr>
+                <w:rFonts w:eastAsia="Calibri" w:cs="Calibri"/>
+              </w:rPr>
+            </w:r>
+          </w:p>
+          <w:p>
+            <w:pPr>
+              <w:pStyle w:val="LOnormal"/>
               <w:keepNext w:val="false"/>
               <w:keepLines w:val="false"/>
               <w:widowControl/>
@@ -3775,7 +4075,6 @@
                 <w:ilvl w:val="0"/>
                 <w:numId w:val="4"/>
               </w:numPr>
-              <w:pBdr/>
               <w:shd w:val="clear" w:fill="auto"/>
               <w:spacing w:lineRule="auto" w:line="240" w:before="0" w:after="0"/>
               <w:ind w:left="720" w:right="0" w:hanging="360"/>
@@ -3822,7 +4121,7 @@
           </w:p>
           <w:p>
             <w:pPr>
-              <w:pStyle w:val="Normal1"/>
+              <w:pStyle w:val="LOnormal"/>
               <w:keepNext w:val="false"/>
               <w:keepLines w:val="false"/>
               <w:widowControl/>
@@ -3830,7 +4129,6 @@
                 <w:ilvl w:val="0"/>
                 <w:numId w:val="4"/>
               </w:numPr>
-              <w:pBdr/>
               <w:shd w:val="clear" w:fill="auto"/>
               <w:spacing w:lineRule="auto" w:line="240" w:before="0" w:after="0"/>
               <w:ind w:left="720" w:right="0" w:hanging="360"/>
@@ -3877,7 +4175,7 @@
           </w:p>
           <w:p>
             <w:pPr>
-              <w:pStyle w:val="Normal1"/>
+              <w:pStyle w:val="LOnormal"/>
               <w:keepNext w:val="false"/>
               <w:keepLines w:val="false"/>
               <w:widowControl/>
@@ -3885,7 +4183,6 @@
                 <w:ilvl w:val="0"/>
                 <w:numId w:val="4"/>
               </w:numPr>
-              <w:pBdr/>
               <w:shd w:val="clear" w:fill="auto"/>
               <w:spacing w:lineRule="auto" w:line="240" w:before="0" w:after="0"/>
               <w:ind w:left="720" w:right="0" w:hanging="360"/>
@@ -3932,7 +4229,7 @@
           </w:p>
           <w:p>
             <w:pPr>
-              <w:pStyle w:val="Normal1"/>
+              <w:pStyle w:val="LOnormal"/>
               <w:keepNext w:val="false"/>
               <w:keepLines w:val="false"/>
               <w:widowControl/>
@@ -3940,7 +4237,6 @@
                 <w:ilvl w:val="0"/>
                 <w:numId w:val="0"/>
               </w:numPr>
-              <w:pBdr/>
               <w:shd w:val="clear" w:fill="auto"/>
               <w:spacing w:lineRule="auto" w:line="240" w:before="0" w:after="0"/>
               <w:ind w:left="1080" w:right="0" w:hanging="0"/>
@@ -3965,12 +4261,27 @@
               </w:rPr>
             </w:pPr>
             <w:r>
-              <w:rPr/>
-            </w:r>
-          </w:p>
-          <w:p>
-            <w:pPr>
-              <w:pStyle w:val="Normal1"/>
+              <w:rPr>
+                <w:rFonts w:eastAsia="Calibri" w:cs="Calibri"/>
+                <w:b w:val="false"/>
+                <w:i w:val="false"/>
+                <w:caps w:val="false"/>
+                <w:smallCaps w:val="false"/>
+                <w:strike w:val="false"/>
+                <w:dstrike w:val="false"/>
+                <w:color w:val="000000"/>
+                <w:position w:val="0"/>
+                <w:sz w:val="22"/>
+                <w:sz w:val="22"/>
+                <w:szCs w:val="22"/>
+                <w:u w:val="none"/>
+                <w:vertAlign w:val="baseline"/>
+              </w:rPr>
+            </w:r>
+          </w:p>
+          <w:p>
+            <w:pPr>
+              <w:pStyle w:val="LOnormal"/>
               <w:keepNext w:val="false"/>
               <w:keepLines w:val="false"/>
               <w:widowControl/>
@@ -3978,7 +4289,6 @@
                 <w:ilvl w:val="0"/>
                 <w:numId w:val="4"/>
               </w:numPr>
-              <w:pBdr/>
               <w:shd w:val="clear" w:fill="auto"/>
               <w:spacing w:lineRule="auto" w:line="240" w:before="0" w:after="0"/>
               <w:ind w:left="720" w:right="0" w:hanging="360"/>
@@ -4025,7 +4335,7 @@
           </w:p>
           <w:p>
             <w:pPr>
-              <w:pStyle w:val="Normal1"/>
+              <w:pStyle w:val="LOnormal"/>
               <w:numPr>
                 <w:ilvl w:val="0"/>
                 <w:numId w:val="4"/>
@@ -4063,7 +4373,7 @@
           </w:tcPr>
           <w:p>
             <w:pPr>
-              <w:pStyle w:val="Normal1"/>
+              <w:pStyle w:val="LOnormal"/>
               <w:spacing w:lineRule="auto" w:line="240" w:before="0" w:after="0"/>
               <w:rPr>
                 <w:rFonts w:ascii="Calibri" w:hAnsi="Calibri" w:eastAsia="Calibri" w:cs="Calibri"/>
@@ -4082,7 +4392,7 @@
           </w:p>
           <w:p>
             <w:pPr>
-              <w:pStyle w:val="Normal1"/>
+              <w:pStyle w:val="LOnormal"/>
               <w:numPr>
                 <w:ilvl w:val="0"/>
                 <w:numId w:val="8"/>
@@ -4103,7 +4413,7 @@
           </w:p>
           <w:p>
             <w:pPr>
-              <w:pStyle w:val="Normal1"/>
+              <w:pStyle w:val="LOnormal"/>
               <w:spacing w:lineRule="auto" w:line="240" w:before="0" w:after="0"/>
               <w:rPr>
                 <w:rFonts w:ascii="Calibri" w:hAnsi="Calibri" w:eastAsia="Calibri" w:cs="Calibri"/>
@@ -4118,7 +4428,7 @@
           </w:p>
           <w:p>
             <w:pPr>
-              <w:pStyle w:val="Normal1"/>
+              <w:pStyle w:val="LOnormal"/>
               <w:spacing w:lineRule="auto" w:line="240" w:before="0" w:after="0"/>
               <w:rPr>
                 <w:rFonts w:ascii="Calibri" w:hAnsi="Calibri" w:eastAsia="Calibri" w:cs="Calibri"/>
@@ -4133,7 +4443,7 @@
           </w:p>
           <w:p>
             <w:pPr>
-              <w:pStyle w:val="Normal1"/>
+              <w:pStyle w:val="LOnormal"/>
               <w:spacing w:lineRule="auto" w:line="240" w:before="0" w:after="0"/>
               <w:rPr>
                 <w:rFonts w:ascii="Calibri" w:hAnsi="Calibri" w:eastAsia="Calibri" w:cs="Calibri"/>
@@ -4148,7 +4458,7 @@
           </w:p>
           <w:p>
             <w:pPr>
-              <w:pStyle w:val="Normal1"/>
+              <w:pStyle w:val="LOnormal"/>
               <w:numPr>
                 <w:ilvl w:val="0"/>
                 <w:numId w:val="8"/>
@@ -4169,7 +4479,7 @@
           </w:p>
           <w:p>
             <w:pPr>
-              <w:pStyle w:val="Normal1"/>
+              <w:pStyle w:val="LOnormal"/>
               <w:spacing w:lineRule="auto" w:line="240" w:before="0" w:after="0"/>
               <w:rPr>
                 <w:rFonts w:ascii="Calibri" w:hAnsi="Calibri" w:eastAsia="Calibri" w:cs="Calibri"/>
@@ -4203,7 +4513,7 @@
           </w:tcPr>
           <w:p>
             <w:pPr>
-              <w:pStyle w:val="Normal1"/>
+              <w:pStyle w:val="LOnormal"/>
               <w:spacing w:lineRule="auto" w:line="240" w:before="0" w:after="0"/>
               <w:rPr>
                 <w:rFonts w:ascii="Calibri" w:hAnsi="Calibri" w:eastAsia="Calibri" w:cs="Calibri"/>
@@ -4223,7 +4533,7 @@
           </w:p>
           <w:p>
             <w:pPr>
-              <w:pStyle w:val="Normal1"/>
+              <w:pStyle w:val="LOnormal"/>
               <w:numPr>
                 <w:ilvl w:val="0"/>
                 <w:numId w:val="9"/>
@@ -4246,7 +4556,7 @@
           </w:p>
           <w:p>
             <w:pPr>
-              <w:pStyle w:val="Normal1"/>
+              <w:pStyle w:val="LOnormal"/>
               <w:spacing w:lineRule="auto" w:line="240" w:before="0" w:after="0"/>
               <w:rPr>
                 <w:rFonts w:ascii="Calibri" w:hAnsi="Calibri" w:eastAsia="Calibri" w:cs="Calibri"/>
@@ -4263,7 +4573,7 @@
           </w:p>
           <w:p>
             <w:pPr>
-              <w:pStyle w:val="Normal1"/>
+              <w:pStyle w:val="LOnormal"/>
               <w:spacing w:lineRule="auto" w:line="240" w:before="0" w:after="0"/>
               <w:rPr>
                 <w:rFonts w:ascii="Calibri" w:hAnsi="Calibri" w:eastAsia="Calibri" w:cs="Calibri"/>
@@ -4280,7 +4590,7 @@
           </w:p>
           <w:p>
             <w:pPr>
-              <w:pStyle w:val="Normal1"/>
+              <w:pStyle w:val="LOnormal"/>
               <w:numPr>
                 <w:ilvl w:val="0"/>
                 <w:numId w:val="9"/>
@@ -4303,7 +4613,7 @@
           </w:p>
           <w:p>
             <w:pPr>
-              <w:pStyle w:val="Normal1"/>
+              <w:pStyle w:val="LOnormal"/>
               <w:spacing w:lineRule="auto" w:line="240" w:before="0" w:after="0"/>
               <w:rPr>
                 <w:rFonts w:ascii="Calibri" w:hAnsi="Calibri" w:eastAsia="Calibri" w:cs="Calibri"/>
@@ -4320,7 +4630,7 @@
           </w:p>
           <w:p>
             <w:pPr>
-              <w:pStyle w:val="Normal1"/>
+              <w:pStyle w:val="LOnormal"/>
               <w:spacing w:lineRule="auto" w:line="240" w:before="0" w:after="0"/>
               <w:rPr>
                 <w:rFonts w:ascii="Calibri" w:hAnsi="Calibri" w:eastAsia="Calibri" w:cs="Calibri"/>
@@ -4337,7 +4647,7 @@
           </w:p>
           <w:p>
             <w:pPr>
-              <w:pStyle w:val="Normal1"/>
+              <w:pStyle w:val="LOnormal"/>
               <w:spacing w:lineRule="auto" w:line="240" w:before="0" w:after="0"/>
               <w:rPr>
                 <w:rFonts w:ascii="Calibri" w:hAnsi="Calibri" w:eastAsia="Calibri" w:cs="Calibri"/>
@@ -4354,7 +4664,7 @@
           </w:p>
           <w:p>
             <w:pPr>
-              <w:pStyle w:val="Normal1"/>
+              <w:pStyle w:val="LOnormal"/>
               <w:numPr>
                 <w:ilvl w:val="0"/>
                 <w:numId w:val="11"/>
@@ -4400,7 +4710,7 @@
           </w:tcPr>
           <w:p>
             <w:pPr>
-              <w:pStyle w:val="Normal1"/>
+              <w:pStyle w:val="LOnormal"/>
               <w:spacing w:lineRule="auto" w:line="240" w:before="0" w:after="0"/>
               <w:rPr>
                 <w:rFonts w:ascii="Calibri" w:hAnsi="Calibri" w:eastAsia="Calibri" w:cs="Calibri"/>
@@ -4419,7 +4729,7 @@
           </w:p>
           <w:p>
             <w:pPr>
-              <w:pStyle w:val="Normal1"/>
+              <w:pStyle w:val="LOnormal"/>
               <w:spacing w:lineRule="auto" w:line="240" w:before="0" w:after="0"/>
               <w:rPr>
                 <w:rFonts w:ascii="Calibri" w:hAnsi="Calibri" w:eastAsia="Calibri" w:cs="Calibri"/>
@@ -4436,7 +4746,7 @@
           </w:p>
           <w:p>
             <w:pPr>
-              <w:pStyle w:val="Normal1"/>
+              <w:pStyle w:val="LOnormal"/>
               <w:spacing w:lineRule="auto" w:line="240" w:before="0" w:after="0"/>
               <w:rPr>
                 <w:rFonts w:ascii="Calibri" w:hAnsi="Calibri" w:eastAsia="Calibri" w:cs="Calibri"/>
@@ -4453,7 +4763,7 @@
           </w:p>
           <w:p>
             <w:pPr>
-              <w:pStyle w:val="Normal1"/>
+              <w:pStyle w:val="LOnormal"/>
               <w:spacing w:lineRule="auto" w:line="240" w:before="0" w:after="0"/>
               <w:rPr>
                 <w:rFonts w:ascii="Calibri" w:hAnsi="Calibri" w:eastAsia="Calibri" w:cs="Calibri"/>
@@ -4470,7 +4780,7 @@
           </w:p>
           <w:p>
             <w:pPr>
-              <w:pStyle w:val="Normal1"/>
+              <w:pStyle w:val="LOnormal"/>
               <w:spacing w:lineRule="auto" w:line="240" w:before="0" w:after="0"/>
               <w:rPr>
                 <w:rFonts w:ascii="Calibri" w:hAnsi="Calibri" w:eastAsia="Calibri" w:cs="Calibri"/>
@@ -4487,7 +4797,7 @@
           </w:p>
           <w:p>
             <w:pPr>
-              <w:pStyle w:val="Normal1"/>
+              <w:pStyle w:val="LOnormal"/>
               <w:spacing w:lineRule="auto" w:line="240" w:before="0" w:after="0"/>
               <w:rPr>
                 <w:rFonts w:ascii="Calibri" w:hAnsi="Calibri" w:eastAsia="Calibri" w:cs="Calibri"/>
@@ -4504,7 +4814,7 @@
           </w:p>
           <w:p>
             <w:pPr>
-              <w:pStyle w:val="Normal1"/>
+              <w:pStyle w:val="LOnormal"/>
               <w:spacing w:lineRule="auto" w:line="240" w:before="0" w:after="0"/>
               <w:rPr>
                 <w:rFonts w:ascii="Calibri" w:hAnsi="Calibri" w:eastAsia="Calibri" w:cs="Calibri"/>
@@ -4523,7 +4833,7 @@
     </w:tbl>
     <w:p>
       <w:pPr>
-        <w:pStyle w:val="Normal1"/>
+        <w:pStyle w:val="LOnormal"/>
         <w:spacing w:lineRule="auto" w:line="240" w:before="0" w:after="0"/>
         <w:jc w:val="both"/>
         <w:rPr>
@@ -4540,7 +4850,7 @@
     </w:p>
     <w:p>
       <w:pPr>
-        <w:pStyle w:val="Normal1"/>
+        <w:pStyle w:val="LOnormal"/>
         <w:spacing w:lineRule="auto" w:line="240" w:before="0" w:after="0"/>
         <w:jc w:val="both"/>
         <w:rPr>
@@ -4557,7 +4867,7 @@
     </w:p>
     <w:p>
       <w:pPr>
-        <w:pStyle w:val="Normal1"/>
+        <w:pStyle w:val="LOnormal"/>
         <w:spacing w:lineRule="auto" w:line="240" w:before="0" w:after="0"/>
         <w:jc w:val="both"/>
         <w:rPr>
@@ -6108,7 +6418,6 @@
     <w:rPrDefault>
       <w:rPr>
         <w:rFonts w:ascii="Calibri" w:hAnsi="Calibri" w:eastAsia="Calibri" w:cs="Calibri"/>
-        <w:sz w:val="22"/>
         <w:szCs w:val="22"/>
         <w:lang w:val="es-HN" w:eastAsia="zh-CN" w:bidi="hi-IN"/>
       </w:rPr>
@@ -6124,6 +6433,7 @@
     <w:qFormat/>
     <w:pPr>
       <w:widowControl/>
+      <w:suppressAutoHyphens w:val="true"/>
       <w:bidi w:val="0"/>
       <w:spacing w:lineRule="auto" w:line="276" w:before="0" w:after="200"/>
       <w:jc w:val="left"/>
@@ -6139,8 +6449,8 @@
   </w:style>
   <w:style w:type="paragraph" w:styleId="Ttulo1">
     <w:name w:val="Heading 1"/>
-    <w:basedOn w:val="Normal1"/>
-    <w:next w:val="Normal1"/>
+    <w:basedOn w:val="LOnormal"/>
+    <w:next w:val="LOnormal"/>
     <w:qFormat/>
     <w:pPr>
       <w:keepNext w:val="true"/>
@@ -6158,8 +6468,8 @@
   </w:style>
   <w:style w:type="paragraph" w:styleId="Ttulo2">
     <w:name w:val="Heading 2"/>
-    <w:basedOn w:val="Normal1"/>
-    <w:next w:val="Normal1"/>
+    <w:basedOn w:val="LOnormal"/>
+    <w:next w:val="LOnormal"/>
     <w:qFormat/>
     <w:pPr>
       <w:keepNext w:val="true"/>
@@ -6177,8 +6487,8 @@
   </w:style>
   <w:style w:type="paragraph" w:styleId="Ttulo3">
     <w:name w:val="Heading 3"/>
-    <w:basedOn w:val="Normal1"/>
-    <w:next w:val="Normal1"/>
+    <w:basedOn w:val="LOnormal"/>
+    <w:next w:val="LOnormal"/>
     <w:qFormat/>
     <w:pPr>
       <w:keepNext w:val="true"/>
@@ -6194,8 +6504,8 @@
   </w:style>
   <w:style w:type="paragraph" w:styleId="Ttulo4">
     <w:name w:val="Heading 4"/>
-    <w:basedOn w:val="Normal1"/>
-    <w:next w:val="Normal1"/>
+    <w:basedOn w:val="LOnormal"/>
+    <w:next w:val="LOnormal"/>
     <w:qFormat/>
     <w:pPr>
       <w:keepNext w:val="true"/>
@@ -6210,8 +6520,8 @@
   </w:style>
   <w:style w:type="paragraph" w:styleId="Ttulo5">
     <w:name w:val="Heading 5"/>
-    <w:basedOn w:val="Normal1"/>
-    <w:next w:val="Normal1"/>
+    <w:basedOn w:val="LOnormal"/>
+    <w:next w:val="LOnormal"/>
     <w:qFormat/>
     <w:pPr>
       <w:keepNext w:val="true"/>
@@ -6226,8 +6536,8 @@
   </w:style>
   <w:style w:type="paragraph" w:styleId="Ttulo6">
     <w:name w:val="Heading 6"/>
-    <w:basedOn w:val="Normal1"/>
-    <w:next w:val="Normal1"/>
+    <w:basedOn w:val="LOnormal"/>
+    <w:next w:val="LOnormal"/>
     <w:qFormat/>
     <w:pPr>
       <w:keepNext w:val="true"/>
@@ -6298,11 +6608,12 @@
       <w:rFonts w:cs="Lohit Devanagari"/>
     </w:rPr>
   </w:style>
-  <w:style w:type="paragraph" w:styleId="Normal1" w:default="1">
+  <w:style w:type="paragraph" w:styleId="LOnormal" w:default="1">
     <w:name w:val="LO-normal"/>
     <w:qFormat/>
     <w:pPr>
       <w:widowControl/>
+      <w:suppressAutoHyphens w:val="true"/>
       <w:bidi w:val="0"/>
       <w:spacing w:lineRule="auto" w:line="276" w:before="0" w:after="200"/>
       <w:jc w:val="left"/>
@@ -6318,8 +6629,8 @@
   </w:style>
   <w:style w:type="paragraph" w:styleId="Ttulogeneral">
     <w:name w:val="Title"/>
-    <w:basedOn w:val="Normal1"/>
-    <w:next w:val="Normal1"/>
+    <w:basedOn w:val="LOnormal"/>
+    <w:next w:val="LOnormal"/>
     <w:qFormat/>
     <w:pPr>
       <w:keepNext w:val="true"/>
@@ -6334,8 +6645,8 @@
   </w:style>
   <w:style w:type="paragraph" w:styleId="Subttulo">
     <w:name w:val="Subtitle"/>
-    <w:basedOn w:val="Normal1"/>
-    <w:next w:val="Normal1"/>
+    <w:basedOn w:val="LOnormal"/>
+    <w:next w:val="LOnormal"/>
     <w:qFormat/>
     <w:pPr/>
     <w:rPr>

</xml_diff>